<commit_message>
Uniform document headers and footers.
</commit_message>
<xml_diff>
--- a/docs/docx/Analysis_Sam_Hubbard.docx
+++ b/docs/docx/Analysis_Sam_Hubbard.docx
@@ -1,11 +1,13 @@
 
 <file path=word/document.xml><?xml version="1.0" encoding="utf-8"?>
-<w:document xmlns:wpc="http://schemas.microsoft.com/office/word/2010/wordprocessingCanvas" xmlns:mc="http://schemas.openxmlformats.org/markup-compatibility/2006" xmlns:o="urn:schemas-microsoft-com:office:office" xmlns:r="http://schemas.openxmlformats.org/officeDocument/2006/relationships" xmlns:m="http://schemas.openxmlformats.org/officeDocument/2006/math" xmlns:v="urn:schemas-microsoft-com:vml" xmlns:wp14="http://schemas.microsoft.com/office/word/2010/wordprocessingDrawing" xmlns:wp="http://schemas.openxmlformats.org/drawingml/2006/wordprocessingDrawing" xmlns:w10="urn:schemas-microsoft-com:office:word" xmlns:w="http://schemas.openxmlformats.org/wordprocessingml/2006/main" xmlns:w14="http://schemas.microsoft.com/office/word/2010/wordml" xmlns:w15="http://schemas.microsoft.com/office/word/2012/wordml" xmlns:wpg="http://schemas.microsoft.com/office/word/2010/wordprocessingGroup" xmlns:wpi="http://schemas.microsoft.com/office/word/2010/wordprocessingInk" xmlns:wne="http://schemas.microsoft.com/office/word/2006/wordml" xmlns:wps="http://schemas.microsoft.com/office/word/2010/wordprocessingShape" mc:Ignorable="w14 w15 wp14">
+<w:document xmlns:wpc="http://schemas.microsoft.com/office/word/2010/wordprocessingCanvas" xmlns:mc="http://schemas.openxmlformats.org/markup-compatibility/2006" xmlns:o="urn:schemas-microsoft-com:office:office" xmlns:r="http://schemas.openxmlformats.org/officeDocument/2006/relationships" xmlns:m="http://schemas.openxmlformats.org/officeDocument/2006/math" xmlns:v="urn:schemas-microsoft-com:vml" xmlns:wp14="http://schemas.microsoft.com/office/word/2010/wordprocessingDrawing" xmlns:wp="http://schemas.openxmlformats.org/drawingml/2006/wordprocessingDrawing" xmlns:w10="urn:schemas-microsoft-com:office:word" xmlns:w="http://schemas.openxmlformats.org/wordprocessingml/2006/main" xmlns:w14="http://schemas.microsoft.com/office/word/2010/wordml" xmlns:wpg="http://schemas.microsoft.com/office/word/2010/wordprocessingGroup" xmlns:wpi="http://schemas.microsoft.com/office/word/2010/wordprocessingInk" xmlns:wne="http://schemas.microsoft.com/office/word/2006/wordml" xmlns:wps="http://schemas.microsoft.com/office/word/2010/wordprocessingShape" mc:Ignorable="w14 wp14">
   <w:body>
     <w:p>
       <w:pPr>
         <w:pStyle w:val="Heading1"/>
       </w:pPr>
+      <w:bookmarkStart w:id="0" w:name="_GoBack"/>
+      <w:bookmarkEnd w:id="0"/>
       <w:r>
         <w:t>Analysis Section</w:t>
       </w:r>
@@ -1185,7 +1187,11 @@
         <w:t xml:space="preserve">constant. </w:t>
       </w:r>
       <w:r>
-        <w:t xml:space="preserve">Inequalities may be described by replacing the </w:t>
+        <w:t xml:space="preserve">Inequalities may be described by replacing </w:t>
+      </w:r>
+      <w:proofErr w:type="gramStart"/>
+      <w:r>
+        <w:t xml:space="preserve">the </w:t>
       </w:r>
       <m:oMath>
         <m:r>
@@ -1196,7 +1202,11 @@
         </m:r>
       </m:oMath>
       <w:r>
-        <w:t xml:space="preserve"> with </w:t>
+        <w:t xml:space="preserve"> with</w:t>
+      </w:r>
+      <w:proofErr w:type="gramEnd"/>
+      <w:r>
+        <w:t xml:space="preserve"> </w:t>
       </w:r>
       <m:oMath>
         <m:r>
@@ -3101,7 +3111,7 @@
       <w:pPr>
         <w:pStyle w:val="Heading2"/>
       </w:pPr>
-      <w:bookmarkStart w:id="0" w:name="_Toc368343399"/>
+      <w:bookmarkStart w:id="1" w:name="_Toc368343399"/>
       <w:r>
         <w:lastRenderedPageBreak/>
         <w:t xml:space="preserve">5. </w:t>
@@ -3109,7 +3119,7 @@
       <w:r>
         <w:t>Identification of the Prospective User(s) and their skills</w:t>
       </w:r>
-      <w:bookmarkEnd w:id="0"/>
+      <w:bookmarkEnd w:id="1"/>
     </w:p>
     <w:tbl>
       <w:tblPr>
@@ -3476,14 +3486,14 @@
       <w:pPr>
         <w:pStyle w:val="Heading2"/>
       </w:pPr>
-      <w:bookmarkStart w:id="1" w:name="_Toc368343400"/>
+      <w:bookmarkStart w:id="2" w:name="_Toc368343400"/>
       <w:r>
         <w:t xml:space="preserve">6. </w:t>
       </w:r>
       <w:r>
         <w:t>Constraints/Limitations</w:t>
       </w:r>
-      <w:bookmarkEnd w:id="1"/>
+      <w:bookmarkEnd w:id="2"/>
     </w:p>
     <w:p>
       <w:pPr>
@@ -5102,7 +5112,7 @@
               </wp:anchor>
             </w:drawing>
           </mc:Choice>
-          <mc:Fallback>
+          <mc:Fallback xmlns:w15="http://schemas.microsoft.com/office/word/2012/wordml">
             <w:pict>
               <v:group w14:anchorId="2C7A02EB" id="Group 29" o:spid="_x0000_s1026" style="position:absolute;margin-left:114.65pt;margin-top:10.4pt;width:220.55pt;height:140.55pt;z-index:-251630080;mso-position-horizontal-relative:margin;mso-width-relative:margin;mso-height-relative:margin" coordorigin="" coordsize="28011,17849" o:gfxdata="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">
                 <v:group id="Group 25" o:spid="_x0000_s1027" style="position:absolute;width:28011;height:17849" coordorigin="" coordsize="28011,17849" o:gfxdata="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">
@@ -5722,14 +5732,12 @@
                 <w:rFonts w:ascii="Consolas" w:hAnsi="Consolas" w:cs="Consolas"/>
               </w:rPr>
             </w:pPr>
-            <w:proofErr w:type="spellStart"/>
             <w:r>
               <w:rPr>
                 <w:rFonts w:ascii="Consolas" w:hAnsi="Consolas" w:cs="Consolas"/>
               </w:rPr>
               <w:t>label_axes</w:t>
             </w:r>
-            <w:proofErr w:type="spellEnd"/>
           </w:p>
         </w:tc>
         <w:tc>
@@ -5767,7 +5775,6 @@
                 <w:rFonts w:ascii="Consolas" w:hAnsi="Consolas" w:cs="Consolas"/>
               </w:rPr>
             </w:pPr>
-            <w:proofErr w:type="spellStart"/>
             <w:r>
               <w:rPr>
                 <w:rFonts w:ascii="Consolas" w:hAnsi="Consolas" w:cs="Consolas"/>
@@ -5780,7 +5787,6 @@
               </w:rPr>
               <w:t>_size</w:t>
             </w:r>
-            <w:proofErr w:type="spellEnd"/>
           </w:p>
         </w:tc>
         <w:tc>
@@ -5867,14 +5873,12 @@
                 <w:rFonts w:ascii="Consolas" w:hAnsi="Consolas" w:cs="Consolas"/>
               </w:rPr>
             </w:pPr>
-            <w:proofErr w:type="spellStart"/>
             <w:r>
               <w:rPr>
                 <w:rFonts w:ascii="Consolas" w:hAnsi="Consolas" w:cs="Consolas"/>
               </w:rPr>
               <w:t>window_size</w:t>
             </w:r>
-            <w:proofErr w:type="spellEnd"/>
           </w:p>
         </w:tc>
         <w:tc>
@@ -6147,14 +6151,12 @@
                 <w:rFonts w:ascii="Consolas" w:hAnsi="Consolas" w:cs="Consolas"/>
               </w:rPr>
             </w:pPr>
-            <w:proofErr w:type="spellStart"/>
             <w:r>
               <w:rPr>
                 <w:rFonts w:ascii="Consolas" w:hAnsi="Consolas" w:cs="Consolas"/>
               </w:rPr>
               <w:t>color</w:t>
             </w:r>
-            <w:proofErr w:type="spellEnd"/>
           </w:p>
         </w:tc>
         <w:tc>
@@ -9499,7 +9501,7 @@
               </wp:anchor>
             </w:drawing>
           </mc:Choice>
-          <mc:Fallback>
+          <mc:Fallback xmlns:w15="http://schemas.microsoft.com/office/word/2012/wordml">
             <w:pict>
               <v:group w14:anchorId="5740FCD4" id="Group 23" o:spid="_x0000_s1048" style="position:absolute;left:0;text-align:left;margin-left:-2pt;margin-top:24.25pt;width:460.75pt;height:279.85pt;z-index:251662336;mso-width-relative:margin" coordorigin="-825" coordsize="58515,35540" o:gfxdata="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">
                 <v:group id="Group 117" o:spid="_x0000_s1049" style="position:absolute;top:17526;width:21012;height:18014" coordsize="21017,18015" o:gfxdata="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">
@@ -11272,8 +11274,6 @@
       <w:r>
         <w:t>save</w:t>
       </w:r>
-      <w:bookmarkStart w:id="2" w:name="_GoBack"/>
-      <w:bookmarkEnd w:id="2"/>
       <w:r>
         <w:t xml:space="preserve"> the </w:t>
       </w:r>
@@ -12041,12 +12041,8 @@
       </w:r>
     </w:p>
     <w:sectPr>
-      <w:headerReference w:type="even" r:id="rId8"/>
       <w:headerReference w:type="default" r:id="rId9"/>
-      <w:footerReference w:type="even" r:id="rId10"/>
-      <w:footerReference w:type="default" r:id="rId11"/>
-      <w:headerReference w:type="first" r:id="rId12"/>
-      <w:footerReference w:type="first" r:id="rId13"/>
+      <w:footerReference w:type="default" r:id="rId10"/>
       <w:pgSz w:w="11906" w:h="16838"/>
       <w:pgMar w:top="1440" w:right="1440" w:bottom="1440" w:left="1440" w:header="708" w:footer="708" w:gutter="0"/>
       <w:cols w:space="708"/>
@@ -12057,7 +12053,7 @@
 </file>
 
 <file path=word/endnotes.xml><?xml version="1.0" encoding="utf-8"?>
-<w:endnotes xmlns:wpc="http://schemas.microsoft.com/office/word/2010/wordprocessingCanvas" xmlns:mc="http://schemas.openxmlformats.org/markup-compatibility/2006" xmlns:o="urn:schemas-microsoft-com:office:office" xmlns:r="http://schemas.openxmlformats.org/officeDocument/2006/relationships" xmlns:m="http://schemas.openxmlformats.org/officeDocument/2006/math" xmlns:v="urn:schemas-microsoft-com:vml" xmlns:wp14="http://schemas.microsoft.com/office/word/2010/wordprocessingDrawing" xmlns:wp="http://schemas.openxmlformats.org/drawingml/2006/wordprocessingDrawing" xmlns:w10="urn:schemas-microsoft-com:office:word" xmlns:w="http://schemas.openxmlformats.org/wordprocessingml/2006/main" xmlns:w14="http://schemas.microsoft.com/office/word/2010/wordml" xmlns:w15="http://schemas.microsoft.com/office/word/2012/wordml" xmlns:wpg="http://schemas.microsoft.com/office/word/2010/wordprocessingGroup" xmlns:wpi="http://schemas.microsoft.com/office/word/2010/wordprocessingInk" xmlns:wne="http://schemas.microsoft.com/office/word/2006/wordml" xmlns:wps="http://schemas.microsoft.com/office/word/2010/wordprocessingShape" mc:Ignorable="w14 w15 wp14">
+<w:endnotes xmlns:wpc="http://schemas.microsoft.com/office/word/2010/wordprocessingCanvas" xmlns:mc="http://schemas.openxmlformats.org/markup-compatibility/2006" xmlns:o="urn:schemas-microsoft-com:office:office" xmlns:r="http://schemas.openxmlformats.org/officeDocument/2006/relationships" xmlns:m="http://schemas.openxmlformats.org/officeDocument/2006/math" xmlns:v="urn:schemas-microsoft-com:vml" xmlns:wp14="http://schemas.microsoft.com/office/word/2010/wordprocessingDrawing" xmlns:wp="http://schemas.openxmlformats.org/drawingml/2006/wordprocessingDrawing" xmlns:w10="urn:schemas-microsoft-com:office:word" xmlns:w="http://schemas.openxmlformats.org/wordprocessingml/2006/main" xmlns:w14="http://schemas.microsoft.com/office/word/2010/wordml" xmlns:wpg="http://schemas.microsoft.com/office/word/2010/wordprocessingGroup" xmlns:wpi="http://schemas.microsoft.com/office/word/2010/wordprocessingInk" xmlns:wne="http://schemas.microsoft.com/office/word/2006/wordml" xmlns:wps="http://schemas.microsoft.com/office/word/2010/wordprocessingShape" mc:Ignorable="w14 wp14">
   <w:endnote w:type="separator" w:id="-1">
     <w:p>
       <w:pPr>
@@ -12082,17 +12078,7 @@
 </file>
 
 <file path=word/footer1.xml><?xml version="1.0" encoding="utf-8"?>
-<w:ftr xmlns:wpc="http://schemas.microsoft.com/office/word/2010/wordprocessingCanvas" xmlns:mc="http://schemas.openxmlformats.org/markup-compatibility/2006" xmlns:o="urn:schemas-microsoft-com:office:office" xmlns:r="http://schemas.openxmlformats.org/officeDocument/2006/relationships" xmlns:m="http://schemas.openxmlformats.org/officeDocument/2006/math" xmlns:v="urn:schemas-microsoft-com:vml" xmlns:wp14="http://schemas.microsoft.com/office/word/2010/wordprocessingDrawing" xmlns:wp="http://schemas.openxmlformats.org/drawingml/2006/wordprocessingDrawing" xmlns:w10="urn:schemas-microsoft-com:office:word" xmlns:w="http://schemas.openxmlformats.org/wordprocessingml/2006/main" xmlns:w14="http://schemas.microsoft.com/office/word/2010/wordml" xmlns:w15="http://schemas.microsoft.com/office/word/2012/wordml" xmlns:wpg="http://schemas.microsoft.com/office/word/2010/wordprocessingGroup" xmlns:wpi="http://schemas.microsoft.com/office/word/2010/wordprocessingInk" xmlns:wne="http://schemas.microsoft.com/office/word/2006/wordml" xmlns:wps="http://schemas.microsoft.com/office/word/2010/wordprocessingShape" mc:Ignorable="w14 w15 wp14">
-  <w:p>
-    <w:pPr>
-      <w:pStyle w:val="Footer"/>
-    </w:pPr>
-  </w:p>
-</w:ftr>
-</file>
-
-<file path=word/footer2.xml><?xml version="1.0" encoding="utf-8"?>
-<w:ftr xmlns:wpc="http://schemas.microsoft.com/office/word/2010/wordprocessingCanvas" xmlns:mc="http://schemas.openxmlformats.org/markup-compatibility/2006" xmlns:o="urn:schemas-microsoft-com:office:office" xmlns:r="http://schemas.openxmlformats.org/officeDocument/2006/relationships" xmlns:m="http://schemas.openxmlformats.org/officeDocument/2006/math" xmlns:v="urn:schemas-microsoft-com:vml" xmlns:wp14="http://schemas.microsoft.com/office/word/2010/wordprocessingDrawing" xmlns:wp="http://schemas.openxmlformats.org/drawingml/2006/wordprocessingDrawing" xmlns:w10="urn:schemas-microsoft-com:office:word" xmlns:w="http://schemas.openxmlformats.org/wordprocessingml/2006/main" xmlns:w14="http://schemas.microsoft.com/office/word/2010/wordml" xmlns:w15="http://schemas.microsoft.com/office/word/2012/wordml" xmlns:wpg="http://schemas.microsoft.com/office/word/2010/wordprocessingGroup" xmlns:wpi="http://schemas.microsoft.com/office/word/2010/wordprocessingInk" xmlns:wne="http://schemas.microsoft.com/office/word/2006/wordml" xmlns:wps="http://schemas.microsoft.com/office/word/2010/wordprocessingShape" mc:Ignorable="w14 w15 wp14">
+<w:ftr xmlns:wpc="http://schemas.microsoft.com/office/word/2010/wordprocessingCanvas" xmlns:mc="http://schemas.openxmlformats.org/markup-compatibility/2006" xmlns:o="urn:schemas-microsoft-com:office:office" xmlns:r="http://schemas.openxmlformats.org/officeDocument/2006/relationships" xmlns:m="http://schemas.openxmlformats.org/officeDocument/2006/math" xmlns:v="urn:schemas-microsoft-com:vml" xmlns:wp14="http://schemas.microsoft.com/office/word/2010/wordprocessingDrawing" xmlns:wp="http://schemas.openxmlformats.org/drawingml/2006/wordprocessingDrawing" xmlns:w10="urn:schemas-microsoft-com:office:word" xmlns:w="http://schemas.openxmlformats.org/wordprocessingml/2006/main" xmlns:w14="http://schemas.microsoft.com/office/word/2010/wordml" xmlns:wpg="http://schemas.microsoft.com/office/word/2010/wordprocessingGroup" xmlns:wpi="http://schemas.microsoft.com/office/word/2010/wordprocessingInk" xmlns:wne="http://schemas.microsoft.com/office/word/2006/wordml" xmlns:wps="http://schemas.microsoft.com/office/word/2010/wordprocessingShape" mc:Ignorable="w14 wp14">
   <w:p>
     <w:pPr>
       <w:pStyle w:val="Footer"/>
@@ -12116,7 +12102,7 @@
       <w:rPr>
         <w:noProof/>
       </w:rPr>
-      <w:t>9</w:t>
+      <w:t>3</w:t>
     </w:r>
     <w:r>
       <w:fldChar w:fldCharType="end"/>
@@ -12125,18 +12111,8 @@
 </w:ftr>
 </file>
 
-<file path=word/footer3.xml><?xml version="1.0" encoding="utf-8"?>
-<w:ftr xmlns:wpc="http://schemas.microsoft.com/office/word/2010/wordprocessingCanvas" xmlns:mc="http://schemas.openxmlformats.org/markup-compatibility/2006" xmlns:o="urn:schemas-microsoft-com:office:office" xmlns:r="http://schemas.openxmlformats.org/officeDocument/2006/relationships" xmlns:m="http://schemas.openxmlformats.org/officeDocument/2006/math" xmlns:v="urn:schemas-microsoft-com:vml" xmlns:wp14="http://schemas.microsoft.com/office/word/2010/wordprocessingDrawing" xmlns:wp="http://schemas.openxmlformats.org/drawingml/2006/wordprocessingDrawing" xmlns:w10="urn:schemas-microsoft-com:office:word" xmlns:w="http://schemas.openxmlformats.org/wordprocessingml/2006/main" xmlns:w14="http://schemas.microsoft.com/office/word/2010/wordml" xmlns:w15="http://schemas.microsoft.com/office/word/2012/wordml" xmlns:wpg="http://schemas.microsoft.com/office/word/2010/wordprocessingGroup" xmlns:wpi="http://schemas.microsoft.com/office/word/2010/wordprocessingInk" xmlns:wne="http://schemas.microsoft.com/office/word/2006/wordml" xmlns:wps="http://schemas.microsoft.com/office/word/2010/wordprocessingShape" mc:Ignorable="w14 w15 wp14">
-  <w:p>
-    <w:pPr>
-      <w:pStyle w:val="Footer"/>
-    </w:pPr>
-  </w:p>
-</w:ftr>
-</file>
-
 <file path=word/footnotes.xml><?xml version="1.0" encoding="utf-8"?>
-<w:footnotes xmlns:wpc="http://schemas.microsoft.com/office/word/2010/wordprocessingCanvas" xmlns:mc="http://schemas.openxmlformats.org/markup-compatibility/2006" xmlns:o="urn:schemas-microsoft-com:office:office" xmlns:r="http://schemas.openxmlformats.org/officeDocument/2006/relationships" xmlns:m="http://schemas.openxmlformats.org/officeDocument/2006/math" xmlns:v="urn:schemas-microsoft-com:vml" xmlns:wp14="http://schemas.microsoft.com/office/word/2010/wordprocessingDrawing" xmlns:wp="http://schemas.openxmlformats.org/drawingml/2006/wordprocessingDrawing" xmlns:w10="urn:schemas-microsoft-com:office:word" xmlns:w="http://schemas.openxmlformats.org/wordprocessingml/2006/main" xmlns:w14="http://schemas.microsoft.com/office/word/2010/wordml" xmlns:w15="http://schemas.microsoft.com/office/word/2012/wordml" xmlns:wpg="http://schemas.microsoft.com/office/word/2010/wordprocessingGroup" xmlns:wpi="http://schemas.microsoft.com/office/word/2010/wordprocessingInk" xmlns:wne="http://schemas.microsoft.com/office/word/2006/wordml" xmlns:wps="http://schemas.microsoft.com/office/word/2010/wordprocessingShape" mc:Ignorable="w14 w15 wp14">
+<w:footnotes xmlns:wpc="http://schemas.microsoft.com/office/word/2010/wordprocessingCanvas" xmlns:mc="http://schemas.openxmlformats.org/markup-compatibility/2006" xmlns:o="urn:schemas-microsoft-com:office:office" xmlns:r="http://schemas.openxmlformats.org/officeDocument/2006/relationships" xmlns:m="http://schemas.openxmlformats.org/officeDocument/2006/math" xmlns:v="urn:schemas-microsoft-com:vml" xmlns:wp14="http://schemas.microsoft.com/office/word/2010/wordprocessingDrawing" xmlns:wp="http://schemas.openxmlformats.org/drawingml/2006/wordprocessingDrawing" xmlns:w10="urn:schemas-microsoft-com:office:word" xmlns:w="http://schemas.openxmlformats.org/wordprocessingml/2006/main" xmlns:w14="http://schemas.microsoft.com/office/word/2010/wordml" xmlns:wpg="http://schemas.microsoft.com/office/word/2010/wordprocessingGroup" xmlns:wpi="http://schemas.microsoft.com/office/word/2010/wordprocessingInk" xmlns:wne="http://schemas.microsoft.com/office/word/2006/wordml" xmlns:wps="http://schemas.microsoft.com/office/word/2010/wordprocessingShape" mc:Ignorable="w14 wp14">
   <w:footnote w:type="separator" w:id="-1">
     <w:p>
       <w:pPr>
@@ -12286,17 +12262,7 @@
 </file>
 
 <file path=word/header1.xml><?xml version="1.0" encoding="utf-8"?>
-<w:hdr xmlns:wpc="http://schemas.microsoft.com/office/word/2010/wordprocessingCanvas" xmlns:mc="http://schemas.openxmlformats.org/markup-compatibility/2006" xmlns:o="urn:schemas-microsoft-com:office:office" xmlns:r="http://schemas.openxmlformats.org/officeDocument/2006/relationships" xmlns:m="http://schemas.openxmlformats.org/officeDocument/2006/math" xmlns:v="urn:schemas-microsoft-com:vml" xmlns:wp14="http://schemas.microsoft.com/office/word/2010/wordprocessingDrawing" xmlns:wp="http://schemas.openxmlformats.org/drawingml/2006/wordprocessingDrawing" xmlns:w10="urn:schemas-microsoft-com:office:word" xmlns:w="http://schemas.openxmlformats.org/wordprocessingml/2006/main" xmlns:w14="http://schemas.microsoft.com/office/word/2010/wordml" xmlns:w15="http://schemas.microsoft.com/office/word/2012/wordml" xmlns:wpg="http://schemas.microsoft.com/office/word/2010/wordprocessingGroup" xmlns:wpi="http://schemas.microsoft.com/office/word/2010/wordprocessingInk" xmlns:wne="http://schemas.microsoft.com/office/word/2006/wordml" xmlns:wps="http://schemas.microsoft.com/office/word/2010/wordprocessingShape" mc:Ignorable="w14 w15 wp14">
-  <w:p>
-    <w:pPr>
-      <w:pStyle w:val="Header"/>
-    </w:pPr>
-  </w:p>
-</w:hdr>
-</file>
-
-<file path=word/header2.xml><?xml version="1.0" encoding="utf-8"?>
-<w:hdr xmlns:wpc="http://schemas.microsoft.com/office/word/2010/wordprocessingCanvas" xmlns:mc="http://schemas.openxmlformats.org/markup-compatibility/2006" xmlns:o="urn:schemas-microsoft-com:office:office" xmlns:r="http://schemas.openxmlformats.org/officeDocument/2006/relationships" xmlns:m="http://schemas.openxmlformats.org/officeDocument/2006/math" xmlns:v="urn:schemas-microsoft-com:vml" xmlns:wp14="http://schemas.microsoft.com/office/word/2010/wordprocessingDrawing" xmlns:wp="http://schemas.openxmlformats.org/drawingml/2006/wordprocessingDrawing" xmlns:w10="urn:schemas-microsoft-com:office:word" xmlns:w="http://schemas.openxmlformats.org/wordprocessingml/2006/main" xmlns:w14="http://schemas.microsoft.com/office/word/2010/wordml" xmlns:w15="http://schemas.microsoft.com/office/word/2012/wordml" xmlns:wpg="http://schemas.microsoft.com/office/word/2010/wordprocessingGroup" xmlns:wpi="http://schemas.microsoft.com/office/word/2010/wordprocessingInk" xmlns:wne="http://schemas.microsoft.com/office/word/2006/wordml" xmlns:wps="http://schemas.microsoft.com/office/word/2010/wordprocessingShape" mc:Ignorable="w14 w15 wp14">
+<w:hdr xmlns:wpc="http://schemas.microsoft.com/office/word/2010/wordprocessingCanvas" xmlns:mc="http://schemas.openxmlformats.org/markup-compatibility/2006" xmlns:o="urn:schemas-microsoft-com:office:office" xmlns:r="http://schemas.openxmlformats.org/officeDocument/2006/relationships" xmlns:m="http://schemas.openxmlformats.org/officeDocument/2006/math" xmlns:v="urn:schemas-microsoft-com:vml" xmlns:wp14="http://schemas.microsoft.com/office/word/2010/wordprocessingDrawing" xmlns:wp="http://schemas.openxmlformats.org/drawingml/2006/wordprocessingDrawing" xmlns:w10="urn:schemas-microsoft-com:office:word" xmlns:w="http://schemas.openxmlformats.org/wordprocessingml/2006/main" xmlns:w14="http://schemas.microsoft.com/office/word/2010/wordml" xmlns:wpg="http://schemas.microsoft.com/office/word/2010/wordprocessingGroup" xmlns:wpi="http://schemas.microsoft.com/office/word/2010/wordprocessingInk" xmlns:wne="http://schemas.microsoft.com/office/word/2006/wordml" xmlns:wps="http://schemas.microsoft.com/office/word/2010/wordprocessingShape" mc:Ignorable="w14 wp14">
   <w:p>
     <w:pPr>
       <w:pStyle w:val="Header"/>
@@ -12304,22 +12270,19 @@
     <w:r>
       <w:t>A2 Computing Project</w:t>
     </w:r>
-  </w:p>
-</w:hdr>
-</file>
-
-<file path=word/header3.xml><?xml version="1.0" encoding="utf-8"?>
-<w:hdr xmlns:wpc="http://schemas.microsoft.com/office/word/2010/wordprocessingCanvas" xmlns:mc="http://schemas.openxmlformats.org/markup-compatibility/2006" xmlns:o="urn:schemas-microsoft-com:office:office" xmlns:r="http://schemas.openxmlformats.org/officeDocument/2006/relationships" xmlns:m="http://schemas.openxmlformats.org/officeDocument/2006/math" xmlns:v="urn:schemas-microsoft-com:vml" xmlns:wp14="http://schemas.microsoft.com/office/word/2010/wordprocessingDrawing" xmlns:wp="http://schemas.openxmlformats.org/drawingml/2006/wordprocessingDrawing" xmlns:w10="urn:schemas-microsoft-com:office:word" xmlns:w="http://schemas.openxmlformats.org/wordprocessingml/2006/main" xmlns:w14="http://schemas.microsoft.com/office/word/2010/wordml" xmlns:w15="http://schemas.microsoft.com/office/word/2012/wordml" xmlns:wpg="http://schemas.microsoft.com/office/word/2010/wordprocessingGroup" xmlns:wpi="http://schemas.microsoft.com/office/word/2010/wordprocessingInk" xmlns:wne="http://schemas.microsoft.com/office/word/2006/wordml" xmlns:wps="http://schemas.microsoft.com/office/word/2010/wordprocessingShape" mc:Ignorable="w14 w15 wp14">
-  <w:p>
-    <w:pPr>
-      <w:pStyle w:val="Header"/>
-    </w:pPr>
+    <w:r>
+      <w:tab/>
+    </w:r>
+    <w:r>
+      <w:tab/>
+      <w:t>Analysis</w:t>
+    </w:r>
   </w:p>
 </w:hdr>
 </file>
 
 <file path=word/numbering.xml><?xml version="1.0" encoding="utf-8"?>
-<w:numbering xmlns:wpc="http://schemas.microsoft.com/office/word/2010/wordprocessingCanvas" xmlns:mc="http://schemas.openxmlformats.org/markup-compatibility/2006" xmlns:o="urn:schemas-microsoft-com:office:office" xmlns:r="http://schemas.openxmlformats.org/officeDocument/2006/relationships" xmlns:m="http://schemas.openxmlformats.org/officeDocument/2006/math" xmlns:v="urn:schemas-microsoft-com:vml" xmlns:wp14="http://schemas.microsoft.com/office/word/2010/wordprocessingDrawing" xmlns:wp="http://schemas.openxmlformats.org/drawingml/2006/wordprocessingDrawing" xmlns:w10="urn:schemas-microsoft-com:office:word" xmlns:w="http://schemas.openxmlformats.org/wordprocessingml/2006/main" xmlns:w14="http://schemas.microsoft.com/office/word/2010/wordml" xmlns:w15="http://schemas.microsoft.com/office/word/2012/wordml" xmlns:wpg="http://schemas.microsoft.com/office/word/2010/wordprocessingGroup" xmlns:wpi="http://schemas.microsoft.com/office/word/2010/wordprocessingInk" xmlns:wne="http://schemas.microsoft.com/office/word/2006/wordml" xmlns:wps="http://schemas.microsoft.com/office/word/2010/wordprocessingShape" mc:Ignorable="w14 w15 wp14">
+<w:numbering xmlns:wpc="http://schemas.microsoft.com/office/word/2010/wordprocessingCanvas" xmlns:mc="http://schemas.openxmlformats.org/markup-compatibility/2006" xmlns:o="urn:schemas-microsoft-com:office:office" xmlns:r="http://schemas.openxmlformats.org/officeDocument/2006/relationships" xmlns:m="http://schemas.openxmlformats.org/officeDocument/2006/math" xmlns:v="urn:schemas-microsoft-com:vml" xmlns:wp14="http://schemas.microsoft.com/office/word/2010/wordprocessingDrawing" xmlns:wp="http://schemas.openxmlformats.org/drawingml/2006/wordprocessingDrawing" xmlns:w10="urn:schemas-microsoft-com:office:word" xmlns:w="http://schemas.openxmlformats.org/wordprocessingml/2006/main" xmlns:w14="http://schemas.microsoft.com/office/word/2010/wordml" xmlns:wpg="http://schemas.microsoft.com/office/word/2010/wordprocessingGroup" xmlns:wpi="http://schemas.microsoft.com/office/word/2010/wordprocessingInk" xmlns:wne="http://schemas.microsoft.com/office/word/2006/wordml" xmlns:wps="http://schemas.microsoft.com/office/word/2010/wordprocessingShape" mc:Ignorable="w14 wp14">
   <w:abstractNum w:abstractNumId="0">
     <w:nsid w:val="09832636"/>
     <w:multiLevelType w:val="hybridMultilevel"/>
@@ -15210,7 +15173,7 @@
 </file>
 
 <file path=word/styles.xml><?xml version="1.0" encoding="utf-8"?>
-<w:styles xmlns:mc="http://schemas.openxmlformats.org/markup-compatibility/2006" xmlns:r="http://schemas.openxmlformats.org/officeDocument/2006/relationships" xmlns:w="http://schemas.openxmlformats.org/wordprocessingml/2006/main" xmlns:w14="http://schemas.microsoft.com/office/word/2010/wordml" xmlns:w15="http://schemas.microsoft.com/office/word/2012/wordml" mc:Ignorable="w14 w15">
+<w:styles xmlns:mc="http://schemas.openxmlformats.org/markup-compatibility/2006" xmlns:r="http://schemas.openxmlformats.org/officeDocument/2006/relationships" xmlns:w="http://schemas.openxmlformats.org/wordprocessingml/2006/main" xmlns:w14="http://schemas.microsoft.com/office/word/2010/wordml" mc:Ignorable="w14">
   <w:docDefaults>
     <w:rPrDefault>
       <w:rPr>
@@ -15226,378 +15189,1153 @@
       </w:pPr>
     </w:pPrDefault>
   </w:docDefaults>
-  <w:latentStyles w:defLockedState="0" w:defUIPriority="99" w:defSemiHidden="0" w:defUnhideWhenUsed="0" w:defQFormat="0" w:count="371">
-    <w:lsdException w:name="Normal" w:uiPriority="0" w:qFormat="1"/>
-    <w:lsdException w:name="heading 1" w:uiPriority="9" w:qFormat="1"/>
-    <w:lsdException w:name="heading 2" w:semiHidden="1" w:uiPriority="9" w:unhideWhenUsed="1" w:qFormat="1"/>
-    <w:lsdException w:name="heading 3" w:semiHidden="1" w:uiPriority="9" w:unhideWhenUsed="1" w:qFormat="1"/>
-    <w:lsdException w:name="heading 4" w:semiHidden="1" w:uiPriority="9" w:unhideWhenUsed="1" w:qFormat="1"/>
-    <w:lsdException w:name="heading 5" w:semiHidden="1" w:uiPriority="9" w:unhideWhenUsed="1" w:qFormat="1"/>
-    <w:lsdException w:name="heading 6" w:semiHidden="1" w:uiPriority="9" w:unhideWhenUsed="1" w:qFormat="1"/>
-    <w:lsdException w:name="heading 7" w:semiHidden="1" w:uiPriority="9" w:unhideWhenUsed="1" w:qFormat="1"/>
-    <w:lsdException w:name="heading 8" w:semiHidden="1" w:uiPriority="9" w:unhideWhenUsed="1" w:qFormat="1"/>
-    <w:lsdException w:name="heading 9" w:semiHidden="1" w:uiPriority="9" w:unhideWhenUsed="1" w:qFormat="1"/>
-    <w:lsdException w:name="index 1" w:semiHidden="1" w:unhideWhenUsed="1"/>
-    <w:lsdException w:name="index 2" w:semiHidden="1" w:unhideWhenUsed="1"/>
-    <w:lsdException w:name="index 3" w:semiHidden="1" w:unhideWhenUsed="1"/>
-    <w:lsdException w:name="index 4" w:semiHidden="1" w:unhideWhenUsed="1"/>
-    <w:lsdException w:name="index 5" w:semiHidden="1" w:unhideWhenUsed="1"/>
-    <w:lsdException w:name="index 6" w:semiHidden="1" w:unhideWhenUsed="1"/>
-    <w:lsdException w:name="index 7" w:semiHidden="1" w:unhideWhenUsed="1"/>
-    <w:lsdException w:name="index 8" w:semiHidden="1" w:unhideWhenUsed="1"/>
-    <w:lsdException w:name="index 9" w:semiHidden="1" w:unhideWhenUsed="1"/>
-    <w:lsdException w:name="toc 1" w:semiHidden="1" w:uiPriority="39" w:unhideWhenUsed="1"/>
-    <w:lsdException w:name="toc 2" w:semiHidden="1" w:uiPriority="39" w:unhideWhenUsed="1"/>
-    <w:lsdException w:name="toc 3" w:semiHidden="1" w:uiPriority="39" w:unhideWhenUsed="1"/>
-    <w:lsdException w:name="toc 4" w:semiHidden="1" w:uiPriority="39" w:unhideWhenUsed="1"/>
-    <w:lsdException w:name="toc 5" w:semiHidden="1" w:uiPriority="39" w:unhideWhenUsed="1"/>
-    <w:lsdException w:name="toc 6" w:semiHidden="1" w:uiPriority="39" w:unhideWhenUsed="1"/>
-    <w:lsdException w:name="toc 7" w:semiHidden="1" w:uiPriority="39" w:unhideWhenUsed="1"/>
-    <w:lsdException w:name="toc 8" w:semiHidden="1" w:uiPriority="39" w:unhideWhenUsed="1"/>
-    <w:lsdException w:name="toc 9" w:semiHidden="1" w:uiPriority="39" w:unhideWhenUsed="1"/>
-    <w:lsdException w:name="Normal Indent" w:semiHidden="1" w:unhideWhenUsed="1"/>
-    <w:lsdException w:name="footnote text" w:semiHidden="1" w:unhideWhenUsed="1"/>
-    <w:lsdException w:name="annotation text" w:semiHidden="1" w:unhideWhenUsed="1"/>
-    <w:lsdException w:name="header" w:semiHidden="1" w:unhideWhenUsed="1"/>
-    <w:lsdException w:name="footer" w:semiHidden="1" w:unhideWhenUsed="1"/>
-    <w:lsdException w:name="index heading" w:semiHidden="1" w:unhideWhenUsed="1"/>
-    <w:lsdException w:name="caption" w:semiHidden="1" w:uiPriority="35" w:unhideWhenUsed="1" w:qFormat="1"/>
-    <w:lsdException w:name="table of figures" w:semiHidden="1" w:unhideWhenUsed="1"/>
-    <w:lsdException w:name="envelope address" w:semiHidden="1" w:unhideWhenUsed="1"/>
-    <w:lsdException w:name="envelope return" w:semiHidden="1" w:unhideWhenUsed="1"/>
-    <w:lsdException w:name="footnote reference" w:semiHidden="1" w:unhideWhenUsed="1"/>
-    <w:lsdException w:name="annotation reference" w:semiHidden="1" w:unhideWhenUsed="1"/>
-    <w:lsdException w:name="line number" w:semiHidden="1" w:unhideWhenUsed="1"/>
-    <w:lsdException w:name="page number" w:semiHidden="1" w:unhideWhenUsed="1"/>
-    <w:lsdException w:name="endnote reference" w:semiHidden="1" w:unhideWhenUsed="1"/>
-    <w:lsdException w:name="endnote text" w:semiHidden="1" w:unhideWhenUsed="1"/>
-    <w:lsdException w:name="table of authorities" w:semiHidden="1" w:unhideWhenUsed="1"/>
-    <w:lsdException w:name="macro" w:semiHidden="1" w:unhideWhenUsed="1"/>
-    <w:lsdException w:name="toa heading" w:semiHidden="1" w:unhideWhenUsed="1"/>
-    <w:lsdException w:name="List" w:semiHidden="1" w:unhideWhenUsed="1"/>
-    <w:lsdException w:name="List Bullet" w:semiHidden="1" w:unhideWhenUsed="1"/>
-    <w:lsdException w:name="List Number" w:semiHidden="1" w:unhideWhenUsed="1"/>
-    <w:lsdException w:name="List 2" w:semiHidden="1" w:unhideWhenUsed="1"/>
-    <w:lsdException w:name="List 3" w:semiHidden="1" w:unhideWhenUsed="1"/>
-    <w:lsdException w:name="List 4" w:semiHidden="1" w:unhideWhenUsed="1"/>
-    <w:lsdException w:name="List 5" w:semiHidden="1" w:unhideWhenUsed="1"/>
-    <w:lsdException w:name="List Bullet 2" w:semiHidden="1" w:unhideWhenUsed="1"/>
-    <w:lsdException w:name="List Bullet 3" w:semiHidden="1" w:unhideWhenUsed="1"/>
-    <w:lsdException w:name="List Bullet 4" w:semiHidden="1" w:unhideWhenUsed="1"/>
-    <w:lsdException w:name="List Bullet 5" w:semiHidden="1" w:unhideWhenUsed="1"/>
-    <w:lsdException w:name="List Number 2" w:semiHidden="1" w:unhideWhenUsed="1"/>
-    <w:lsdException w:name="List Number 3" w:semiHidden="1" w:unhideWhenUsed="1"/>
-    <w:lsdException w:name="List Number 4" w:semiHidden="1" w:unhideWhenUsed="1"/>
-    <w:lsdException w:name="List Number 5" w:semiHidden="1" w:unhideWhenUsed="1"/>
-    <w:lsdException w:name="Title" w:uiPriority="10" w:qFormat="1"/>
-    <w:lsdException w:name="Closing" w:semiHidden="1" w:unhideWhenUsed="1"/>
-    <w:lsdException w:name="Signature" w:semiHidden="1" w:unhideWhenUsed="1"/>
-    <w:lsdException w:name="Default Paragraph Font" w:semiHidden="1" w:uiPriority="1" w:unhideWhenUsed="1"/>
-    <w:lsdException w:name="Body Text" w:semiHidden="1" w:unhideWhenUsed="1"/>
-    <w:lsdException w:name="Body Text Indent" w:semiHidden="1" w:unhideWhenUsed="1"/>
-    <w:lsdException w:name="List Continue" w:semiHidden="1" w:unhideWhenUsed="1"/>
-    <w:lsdException w:name="List Continue 2" w:semiHidden="1" w:unhideWhenUsed="1"/>
-    <w:lsdException w:name="List Continue 3" w:semiHidden="1" w:unhideWhenUsed="1"/>
-    <w:lsdException w:name="List Continue 4" w:semiHidden="1" w:unhideWhenUsed="1"/>
-    <w:lsdException w:name="List Continue 5" w:semiHidden="1" w:unhideWhenUsed="1"/>
-    <w:lsdException w:name="Message Header" w:semiHidden="1" w:unhideWhenUsed="1"/>
-    <w:lsdException w:name="Subtitle" w:uiPriority="11" w:qFormat="1"/>
-    <w:lsdException w:name="Salutation" w:semiHidden="1" w:unhideWhenUsed="1"/>
-    <w:lsdException w:name="Date" w:semiHidden="1" w:unhideWhenUsed="1"/>
-    <w:lsdException w:name="Body Text First Indent" w:semiHidden="1" w:unhideWhenUsed="1"/>
-    <w:lsdException w:name="Body Text First Indent 2" w:semiHidden="1" w:unhideWhenUsed="1"/>
-    <w:lsdException w:name="Note Heading" w:semiHidden="1" w:unhideWhenUsed="1"/>
-    <w:lsdException w:name="Body Text 2" w:semiHidden="1" w:unhideWhenUsed="1"/>
-    <w:lsdException w:name="Body Text 3" w:semiHidden="1" w:unhideWhenUsed="1"/>
-    <w:lsdException w:name="Body Text Indent 2" w:semiHidden="1" w:unhideWhenUsed="1"/>
-    <w:lsdException w:name="Body Text Indent 3" w:semiHidden="1" w:unhideWhenUsed="1"/>
-    <w:lsdException w:name="Block Text" w:semiHidden="1" w:unhideWhenUsed="1"/>
-    <w:lsdException w:name="Hyperlink" w:semiHidden="1" w:unhideWhenUsed="1"/>
-    <w:lsdException w:name="FollowedHyperlink" w:semiHidden="1" w:unhideWhenUsed="1"/>
-    <w:lsdException w:name="Strong" w:uiPriority="22" w:qFormat="1"/>
-    <w:lsdException w:name="Emphasis" w:uiPriority="20" w:qFormat="1"/>
-    <w:lsdException w:name="Document Map" w:semiHidden="1" w:unhideWhenUsed="1"/>
-    <w:lsdException w:name="Plain Text" w:semiHidden="1" w:unhideWhenUsed="1"/>
-    <w:lsdException w:name="E-mail Signature" w:semiHidden="1" w:unhideWhenUsed="1"/>
-    <w:lsdException w:name="HTML Top of Form" w:semiHidden="1" w:unhideWhenUsed="1"/>
-    <w:lsdException w:name="HTML Bottom of Form" w:semiHidden="1" w:unhideWhenUsed="1"/>
-    <w:lsdException w:name="Normal (Web)" w:semiHidden="1" w:unhideWhenUsed="1"/>
-    <w:lsdException w:name="HTML Acronym" w:semiHidden="1" w:unhideWhenUsed="1"/>
-    <w:lsdException w:name="HTML Address" w:semiHidden="1" w:unhideWhenUsed="1"/>
-    <w:lsdException w:name="HTML Cite" w:semiHidden="1" w:unhideWhenUsed="1"/>
-    <w:lsdException w:name="HTML Code" w:semiHidden="1" w:unhideWhenUsed="1"/>
-    <w:lsdException w:name="HTML Definition" w:semiHidden="1" w:unhideWhenUsed="1"/>
-    <w:lsdException w:name="HTML Keyboard" w:semiHidden="1" w:unhideWhenUsed="1"/>
-    <w:lsdException w:name="HTML Preformatted" w:semiHidden="1" w:unhideWhenUsed="1"/>
-    <w:lsdException w:name="HTML Sample" w:semiHidden="1" w:unhideWhenUsed="1"/>
-    <w:lsdException w:name="HTML Typewriter" w:semiHidden="1" w:unhideWhenUsed="1"/>
-    <w:lsdException w:name="HTML Variable" w:semiHidden="1" w:unhideWhenUsed="1"/>
-    <w:lsdException w:name="Normal Table" w:semiHidden="1" w:unhideWhenUsed="1"/>
-    <w:lsdException w:name="annotation subject" w:semiHidden="1" w:unhideWhenUsed="1"/>
-    <w:lsdException w:name="No List" w:semiHidden="1" w:unhideWhenUsed="1"/>
-    <w:lsdException w:name="Outline List 1" w:semiHidden="1" w:unhideWhenUsed="1"/>
-    <w:lsdException w:name="Outline List 2" w:semiHidden="1" w:unhideWhenUsed="1"/>
-    <w:lsdException w:name="Outline List 3" w:semiHidden="1" w:unhideWhenUsed="1"/>
-    <w:lsdException w:name="Table Simple 1" w:semiHidden="1" w:unhideWhenUsed="1"/>
-    <w:lsdException w:name="Table Simple 2" w:semiHidden="1" w:unhideWhenUsed="1"/>
-    <w:lsdException w:name="Table Simple 3" w:semiHidden="1" w:unhideWhenUsed="1"/>
-    <w:lsdException w:name="Table Classic 1" w:semiHidden="1" w:unhideWhenUsed="1"/>
-    <w:lsdException w:name="Table Classic 2" w:semiHidden="1" w:unhideWhenUsed="1"/>
-    <w:lsdException w:name="Table Classic 3" w:semiHidden="1" w:unhideWhenUsed="1"/>
-    <w:lsdException w:name="Table Classic 4" w:semiHidden="1" w:unhideWhenUsed="1"/>
-    <w:lsdException w:name="Table Colorful 1" w:semiHidden="1" w:unhideWhenUsed="1"/>
-    <w:lsdException w:name="Table Colorful 2" w:semiHidden="1" w:unhideWhenUsed="1"/>
-    <w:lsdException w:name="Table Colorful 3" w:semiHidden="1" w:unhideWhenUsed="1"/>
-    <w:lsdException w:name="Table Columns 1" w:semiHidden="1" w:unhideWhenUsed="1"/>
-    <w:lsdException w:name="Table Columns 2" w:semiHidden="1" w:unhideWhenUsed="1"/>
-    <w:lsdException w:name="Table Columns 3" w:semiHidden="1" w:unhideWhenUsed="1"/>
-    <w:lsdException w:name="Table Columns 4" w:semiHidden="1" w:unhideWhenUsed="1"/>
-    <w:lsdException w:name="Table Columns 5" w:semiHidden="1" w:unhideWhenUsed="1"/>
-    <w:lsdException w:name="Table Grid 1" w:semiHidden="1" w:unhideWhenUsed="1"/>
-    <w:lsdException w:name="Table Grid 2" w:semiHidden="1" w:unhideWhenUsed="1"/>
-    <w:lsdException w:name="Table Grid 3" w:semiHidden="1" w:unhideWhenUsed="1"/>
-    <w:lsdException w:name="Table Grid 4" w:semiHidden="1" w:unhideWhenUsed="1"/>
-    <w:lsdException w:name="Table Grid 5" w:semiHidden="1" w:unhideWhenUsed="1"/>
-    <w:lsdException w:name="Table Grid 6" w:semiHidden="1" w:unhideWhenUsed="1"/>
-    <w:lsdException w:name="Table Grid 7" w:semiHidden="1" w:unhideWhenUsed="1"/>
-    <w:lsdException w:name="Table Grid 8" w:semiHidden="1" w:unhideWhenUsed="1"/>
-    <w:lsdException w:name="Table List 1" w:semiHidden="1" w:unhideWhenUsed="1"/>
-    <w:lsdException w:name="Table List 2" w:semiHidden="1" w:unhideWhenUsed="1"/>
-    <w:lsdException w:name="Table List 3" w:semiHidden="1" w:unhideWhenUsed="1"/>
-    <w:lsdException w:name="Table List 4" w:semiHidden="1" w:unhideWhenUsed="1"/>
-    <w:lsdException w:name="Table List 5" w:semiHidden="1" w:unhideWhenUsed="1"/>
-    <w:lsdException w:name="Table List 6" w:semiHidden="1" w:unhideWhenUsed="1"/>
-    <w:lsdException w:name="Table List 7" w:semiHidden="1" w:unhideWhenUsed="1"/>
-    <w:lsdException w:name="Table List 8" w:semiHidden="1" w:unhideWhenUsed="1"/>
-    <w:lsdException w:name="Table 3D effects 1" w:semiHidden="1" w:unhideWhenUsed="1"/>
-    <w:lsdException w:name="Table 3D effects 2" w:semiHidden="1" w:unhideWhenUsed="1"/>
-    <w:lsdException w:name="Table 3D effects 3" w:semiHidden="1" w:unhideWhenUsed="1"/>
-    <w:lsdException w:name="Table Contemporary" w:semiHidden="1" w:unhideWhenUsed="1"/>
-    <w:lsdException w:name="Table Elegant" w:semiHidden="1" w:unhideWhenUsed="1"/>
-    <w:lsdException w:name="Table Professional" w:semiHidden="1" w:unhideWhenUsed="1"/>
-    <w:lsdException w:name="Table Subtle 1" w:semiHidden="1" w:unhideWhenUsed="1"/>
-    <w:lsdException w:name="Table Subtle 2" w:semiHidden="1" w:unhideWhenUsed="1"/>
-    <w:lsdException w:name="Table Web 1" w:semiHidden="1" w:unhideWhenUsed="1"/>
-    <w:lsdException w:name="Table Web 2" w:semiHidden="1" w:unhideWhenUsed="1"/>
-    <w:lsdException w:name="Table Web 3" w:semiHidden="1" w:unhideWhenUsed="1"/>
-    <w:lsdException w:name="Balloon Text" w:semiHidden="1" w:unhideWhenUsed="1"/>
-    <w:lsdException w:name="Table Grid" w:uiPriority="59"/>
-    <w:lsdException w:name="Table Theme" w:semiHidden="1" w:unhideWhenUsed="1"/>
-    <w:lsdException w:name="Placeholder Text" w:semiHidden="1"/>
-    <w:lsdException w:name="No Spacing" w:uiPriority="1" w:qFormat="1"/>
-    <w:lsdException w:name="Light Shading" w:uiPriority="60"/>
-    <w:lsdException w:name="Light List" w:uiPriority="61"/>
-    <w:lsdException w:name="Light Grid" w:uiPriority="62"/>
-    <w:lsdException w:name="Medium Shading 1" w:uiPriority="63"/>
-    <w:lsdException w:name="Medium Shading 2" w:uiPriority="64"/>
-    <w:lsdException w:name="Medium List 1" w:uiPriority="65"/>
-    <w:lsdException w:name="Medium List 2" w:uiPriority="66"/>
-    <w:lsdException w:name="Medium Grid 1" w:uiPriority="67"/>
-    <w:lsdException w:name="Medium Grid 2" w:uiPriority="68"/>
-    <w:lsdException w:name="Medium Grid 3" w:uiPriority="69"/>
-    <w:lsdException w:name="Dark List" w:uiPriority="70"/>
-    <w:lsdException w:name="Colorful Shading" w:uiPriority="71"/>
-    <w:lsdException w:name="Colorful List" w:uiPriority="72"/>
-    <w:lsdException w:name="Colorful Grid" w:uiPriority="73"/>
-    <w:lsdException w:name="Light Shading Accent 1" w:uiPriority="60"/>
-    <w:lsdException w:name="Light List Accent 1" w:uiPriority="61"/>
-    <w:lsdException w:name="Light Grid Accent 1" w:uiPriority="62"/>
-    <w:lsdException w:name="Medium Shading 1 Accent 1" w:uiPriority="63"/>
-    <w:lsdException w:name="Medium Shading 2 Accent 1" w:uiPriority="64"/>
-    <w:lsdException w:name="Medium List 1 Accent 1" w:uiPriority="65"/>
-    <w:lsdException w:name="Revision" w:semiHidden="1"/>
-    <w:lsdException w:name="List Paragraph" w:uiPriority="34" w:qFormat="1"/>
-    <w:lsdException w:name="Quote" w:uiPriority="29" w:qFormat="1"/>
-    <w:lsdException w:name="Intense Quote" w:uiPriority="30" w:qFormat="1"/>
-    <w:lsdException w:name="Medium List 2 Accent 1" w:uiPriority="66"/>
-    <w:lsdException w:name="Medium Grid 1 Accent 1" w:uiPriority="67"/>
-    <w:lsdException w:name="Medium Grid 2 Accent 1" w:uiPriority="68"/>
-    <w:lsdException w:name="Medium Grid 3 Accent 1" w:uiPriority="69"/>
-    <w:lsdException w:name="Dark List Accent 1" w:uiPriority="70"/>
-    <w:lsdException w:name="Colorful Shading Accent 1" w:uiPriority="71"/>
-    <w:lsdException w:name="Colorful List Accent 1" w:uiPriority="72"/>
-    <w:lsdException w:name="Colorful Grid Accent 1" w:uiPriority="73"/>
-    <w:lsdException w:name="Light Shading Accent 2" w:uiPriority="60"/>
-    <w:lsdException w:name="Light List Accent 2" w:uiPriority="61"/>
-    <w:lsdException w:name="Light Grid Accent 2" w:uiPriority="62"/>
-    <w:lsdException w:name="Medium Shading 1 Accent 2" w:uiPriority="63"/>
-    <w:lsdException w:name="Medium Shading 2 Accent 2" w:uiPriority="64"/>
-    <w:lsdException w:name="Medium List 1 Accent 2" w:uiPriority="65"/>
-    <w:lsdException w:name="Medium List 2 Accent 2" w:uiPriority="66"/>
-    <w:lsdException w:name="Medium Grid 1 Accent 2" w:uiPriority="67"/>
-    <w:lsdException w:name="Medium Grid 2 Accent 2" w:uiPriority="68"/>
-    <w:lsdException w:name="Medium Grid 3 Accent 2" w:uiPriority="69"/>
-    <w:lsdException w:name="Dark List Accent 2" w:uiPriority="70"/>
-    <w:lsdException w:name="Colorful Shading Accent 2" w:uiPriority="71"/>
-    <w:lsdException w:name="Colorful List Accent 2" w:uiPriority="72"/>
-    <w:lsdException w:name="Colorful Grid Accent 2" w:uiPriority="73"/>
-    <w:lsdException w:name="Light Shading Accent 3" w:uiPriority="60"/>
-    <w:lsdException w:name="Light List Accent 3" w:uiPriority="61"/>
-    <w:lsdException w:name="Light Grid Accent 3" w:uiPriority="62"/>
-    <w:lsdException w:name="Medium Shading 1 Accent 3" w:uiPriority="63"/>
-    <w:lsdException w:name="Medium Shading 2 Accent 3" w:uiPriority="64"/>
-    <w:lsdException w:name="Medium List 1 Accent 3" w:uiPriority="65"/>
-    <w:lsdException w:name="Medium List 2 Accent 3" w:uiPriority="66"/>
-    <w:lsdException w:name="Medium Grid 1 Accent 3" w:uiPriority="67"/>
-    <w:lsdException w:name="Medium Grid 2 Accent 3" w:uiPriority="68"/>
-    <w:lsdException w:name="Medium Grid 3 Accent 3" w:uiPriority="69"/>
-    <w:lsdException w:name="Dark List Accent 3" w:uiPriority="70"/>
-    <w:lsdException w:name="Colorful Shading Accent 3" w:uiPriority="71"/>
-    <w:lsdException w:name="Colorful List Accent 3" w:uiPriority="72"/>
-    <w:lsdException w:name="Colorful Grid Accent 3" w:uiPriority="73"/>
-    <w:lsdException w:name="Light Shading Accent 4" w:uiPriority="60"/>
-    <w:lsdException w:name="Light List Accent 4" w:uiPriority="61"/>
-    <w:lsdException w:name="Light Grid Accent 4" w:uiPriority="62"/>
-    <w:lsdException w:name="Medium Shading 1 Accent 4" w:uiPriority="63"/>
-    <w:lsdException w:name="Medium Shading 2 Accent 4" w:uiPriority="64"/>
-    <w:lsdException w:name="Medium List 1 Accent 4" w:uiPriority="65"/>
-    <w:lsdException w:name="Medium List 2 Accent 4" w:uiPriority="66"/>
-    <w:lsdException w:name="Medium Grid 1 Accent 4" w:uiPriority="67"/>
-    <w:lsdException w:name="Medium Grid 2 Accent 4" w:uiPriority="68"/>
-    <w:lsdException w:name="Medium Grid 3 Accent 4" w:uiPriority="69"/>
-    <w:lsdException w:name="Dark List Accent 4" w:uiPriority="70"/>
-    <w:lsdException w:name="Colorful Shading Accent 4" w:uiPriority="71"/>
-    <w:lsdException w:name="Colorful List Accent 4" w:uiPriority="72"/>
-    <w:lsdException w:name="Colorful Grid Accent 4" w:uiPriority="73"/>
-    <w:lsdException w:name="Light Shading Accent 5" w:uiPriority="60"/>
-    <w:lsdException w:name="Light List Accent 5" w:uiPriority="61"/>
-    <w:lsdException w:name="Light Grid Accent 5" w:uiPriority="62"/>
-    <w:lsdException w:name="Medium Shading 1 Accent 5" w:uiPriority="63"/>
-    <w:lsdException w:name="Medium Shading 2 Accent 5" w:uiPriority="64"/>
-    <w:lsdException w:name="Medium List 1 Accent 5" w:uiPriority="65"/>
-    <w:lsdException w:name="Medium List 2 Accent 5" w:uiPriority="66"/>
-    <w:lsdException w:name="Medium Grid 1 Accent 5" w:uiPriority="67"/>
-    <w:lsdException w:name="Medium Grid 2 Accent 5" w:uiPriority="68"/>
-    <w:lsdException w:name="Medium Grid 3 Accent 5" w:uiPriority="69"/>
-    <w:lsdException w:name="Dark List Accent 5" w:uiPriority="70"/>
-    <w:lsdException w:name="Colorful Shading Accent 5" w:uiPriority="71"/>
-    <w:lsdException w:name="Colorful List Accent 5" w:uiPriority="72"/>
-    <w:lsdException w:name="Colorful Grid Accent 5" w:uiPriority="73"/>
-    <w:lsdException w:name="Light Shading Accent 6" w:uiPriority="60"/>
-    <w:lsdException w:name="Light List Accent 6" w:uiPriority="61"/>
-    <w:lsdException w:name="Light Grid Accent 6" w:uiPriority="62"/>
-    <w:lsdException w:name="Medium Shading 1 Accent 6" w:uiPriority="63"/>
-    <w:lsdException w:name="Medium Shading 2 Accent 6" w:uiPriority="64"/>
-    <w:lsdException w:name="Medium List 1 Accent 6" w:uiPriority="65"/>
-    <w:lsdException w:name="Medium List 2 Accent 6" w:uiPriority="66"/>
-    <w:lsdException w:name="Medium Grid 1 Accent 6" w:uiPriority="67"/>
-    <w:lsdException w:name="Medium Grid 2 Accent 6" w:uiPriority="68"/>
-    <w:lsdException w:name="Medium Grid 3 Accent 6" w:uiPriority="69"/>
-    <w:lsdException w:name="Dark List Accent 6" w:uiPriority="70"/>
-    <w:lsdException w:name="Colorful Shading Accent 6" w:uiPriority="71"/>
-    <w:lsdException w:name="Colorful List Accent 6" w:uiPriority="72"/>
-    <w:lsdException w:name="Colorful Grid Accent 6" w:uiPriority="73"/>
-    <w:lsdException w:name="Subtle Emphasis" w:uiPriority="19" w:qFormat="1"/>
-    <w:lsdException w:name="Intense Emphasis" w:uiPriority="21" w:qFormat="1"/>
-    <w:lsdException w:name="Subtle Reference" w:uiPriority="31" w:qFormat="1"/>
-    <w:lsdException w:name="Intense Reference" w:uiPriority="32" w:qFormat="1"/>
-    <w:lsdException w:name="Book Title" w:uiPriority="33" w:qFormat="1"/>
-    <w:lsdException w:name="Bibliography" w:semiHidden="1" w:uiPriority="37" w:unhideWhenUsed="1"/>
-    <w:lsdException w:name="TOC Heading" w:semiHidden="1" w:uiPriority="39" w:unhideWhenUsed="1" w:qFormat="1"/>
-    <w:lsdException w:name="Plain Table 1" w:uiPriority="41"/>
-    <w:lsdException w:name="Plain Table 2" w:uiPriority="42"/>
-    <w:lsdException w:name="Plain Table 3" w:uiPriority="43"/>
-    <w:lsdException w:name="Plain Table 4" w:uiPriority="44"/>
-    <w:lsdException w:name="Plain Table 5" w:uiPriority="45"/>
-    <w:lsdException w:name="Grid Table Light" w:uiPriority="40"/>
-    <w:lsdException w:name="Grid Table 1 Light" w:uiPriority="46"/>
-    <w:lsdException w:name="Grid Table 2" w:uiPriority="47"/>
-    <w:lsdException w:name="Grid Table 3" w:uiPriority="48"/>
-    <w:lsdException w:name="Grid Table 4" w:uiPriority="49"/>
-    <w:lsdException w:name="Grid Table 5 Dark" w:uiPriority="50"/>
-    <w:lsdException w:name="Grid Table 6 Colorful" w:uiPriority="51"/>
-    <w:lsdException w:name="Grid Table 7 Colorful" w:uiPriority="52"/>
-    <w:lsdException w:name="Grid Table 1 Light Accent 1" w:uiPriority="46"/>
-    <w:lsdException w:name="Grid Table 2 Accent 1" w:uiPriority="47"/>
-    <w:lsdException w:name="Grid Table 3 Accent 1" w:uiPriority="48"/>
-    <w:lsdException w:name="Grid Table 4 Accent 1" w:uiPriority="49"/>
-    <w:lsdException w:name="Grid Table 5 Dark Accent 1" w:uiPriority="50"/>
-    <w:lsdException w:name="Grid Table 6 Colorful Accent 1" w:uiPriority="51"/>
-    <w:lsdException w:name="Grid Table 7 Colorful Accent 1" w:uiPriority="52"/>
-    <w:lsdException w:name="Grid Table 1 Light Accent 2" w:uiPriority="46"/>
-    <w:lsdException w:name="Grid Table 2 Accent 2" w:uiPriority="47"/>
-    <w:lsdException w:name="Grid Table 3 Accent 2" w:uiPriority="48"/>
-    <w:lsdException w:name="Grid Table 4 Accent 2" w:uiPriority="49"/>
-    <w:lsdException w:name="Grid Table 5 Dark Accent 2" w:uiPriority="50"/>
-    <w:lsdException w:name="Grid Table 6 Colorful Accent 2" w:uiPriority="51"/>
-    <w:lsdException w:name="Grid Table 7 Colorful Accent 2" w:uiPriority="52"/>
-    <w:lsdException w:name="Grid Table 1 Light Accent 3" w:uiPriority="46"/>
-    <w:lsdException w:name="Grid Table 2 Accent 3" w:uiPriority="47"/>
-    <w:lsdException w:name="Grid Table 3 Accent 3" w:uiPriority="48"/>
-    <w:lsdException w:name="Grid Table 4 Accent 3" w:uiPriority="49"/>
-    <w:lsdException w:name="Grid Table 5 Dark Accent 3" w:uiPriority="50"/>
-    <w:lsdException w:name="Grid Table 6 Colorful Accent 3" w:uiPriority="51"/>
-    <w:lsdException w:name="Grid Table 7 Colorful Accent 3" w:uiPriority="52"/>
-    <w:lsdException w:name="Grid Table 1 Light Accent 4" w:uiPriority="46"/>
-    <w:lsdException w:name="Grid Table 2 Accent 4" w:uiPriority="47"/>
-    <w:lsdException w:name="Grid Table 3 Accent 4" w:uiPriority="48"/>
-    <w:lsdException w:name="Grid Table 4 Accent 4" w:uiPriority="49"/>
-    <w:lsdException w:name="Grid Table 5 Dark Accent 4" w:uiPriority="50"/>
-    <w:lsdException w:name="Grid Table 6 Colorful Accent 4" w:uiPriority="51"/>
-    <w:lsdException w:name="Grid Table 7 Colorful Accent 4" w:uiPriority="52"/>
-    <w:lsdException w:name="Grid Table 1 Light Accent 5" w:uiPriority="46"/>
-    <w:lsdException w:name="Grid Table 2 Accent 5" w:uiPriority="47"/>
-    <w:lsdException w:name="Grid Table 3 Accent 5" w:uiPriority="48"/>
-    <w:lsdException w:name="Grid Table 4 Accent 5" w:uiPriority="49"/>
-    <w:lsdException w:name="Grid Table 5 Dark Accent 5" w:uiPriority="50"/>
-    <w:lsdException w:name="Grid Table 6 Colorful Accent 5" w:uiPriority="51"/>
-    <w:lsdException w:name="Grid Table 7 Colorful Accent 5" w:uiPriority="52"/>
-    <w:lsdException w:name="Grid Table 1 Light Accent 6" w:uiPriority="46"/>
-    <w:lsdException w:name="Grid Table 2 Accent 6" w:uiPriority="47"/>
-    <w:lsdException w:name="Grid Table 3 Accent 6" w:uiPriority="48"/>
-    <w:lsdException w:name="Grid Table 4 Accent 6" w:uiPriority="49"/>
-    <w:lsdException w:name="Grid Table 5 Dark Accent 6" w:uiPriority="50"/>
-    <w:lsdException w:name="Grid Table 6 Colorful Accent 6" w:uiPriority="51"/>
-    <w:lsdException w:name="Grid Table 7 Colorful Accent 6" w:uiPriority="52"/>
-    <w:lsdException w:name="List Table 1 Light" w:uiPriority="46"/>
-    <w:lsdException w:name="List Table 2" w:uiPriority="47"/>
-    <w:lsdException w:name="List Table 3" w:uiPriority="48"/>
-    <w:lsdException w:name="List Table 4" w:uiPriority="49"/>
-    <w:lsdException w:name="List Table 5 Dark" w:uiPriority="50"/>
-    <w:lsdException w:name="List Table 6 Colorful" w:uiPriority="51"/>
-    <w:lsdException w:name="List Table 7 Colorful" w:uiPriority="52"/>
-    <w:lsdException w:name="List Table 1 Light Accent 1" w:uiPriority="46"/>
-    <w:lsdException w:name="List Table 2 Accent 1" w:uiPriority="47"/>
-    <w:lsdException w:name="List Table 3 Accent 1" w:uiPriority="48"/>
-    <w:lsdException w:name="List Table 4 Accent 1" w:uiPriority="49"/>
-    <w:lsdException w:name="List Table 5 Dark Accent 1" w:uiPriority="50"/>
-    <w:lsdException w:name="List Table 6 Colorful Accent 1" w:uiPriority="51"/>
-    <w:lsdException w:name="List Table 7 Colorful Accent 1" w:uiPriority="52"/>
-    <w:lsdException w:name="List Table 1 Light Accent 2" w:uiPriority="46"/>
-    <w:lsdException w:name="List Table 2 Accent 2" w:uiPriority="47"/>
-    <w:lsdException w:name="List Table 3 Accent 2" w:uiPriority="48"/>
-    <w:lsdException w:name="List Table 4 Accent 2" w:uiPriority="49"/>
-    <w:lsdException w:name="List Table 5 Dark Accent 2" w:uiPriority="50"/>
-    <w:lsdException w:name="List Table 6 Colorful Accent 2" w:uiPriority="51"/>
-    <w:lsdException w:name="List Table 7 Colorful Accent 2" w:uiPriority="52"/>
-    <w:lsdException w:name="List Table 1 Light Accent 3" w:uiPriority="46"/>
-    <w:lsdException w:name="List Table 2 Accent 3" w:uiPriority="47"/>
-    <w:lsdException w:name="List Table 3 Accent 3" w:uiPriority="48"/>
-    <w:lsdException w:name="List Table 4 Accent 3" w:uiPriority="49"/>
-    <w:lsdException w:name="List Table 5 Dark Accent 3" w:uiPriority="50"/>
-    <w:lsdException w:name="List Table 6 Colorful Accent 3" w:uiPriority="51"/>
-    <w:lsdException w:name="List Table 7 Colorful Accent 3" w:uiPriority="52"/>
-    <w:lsdException w:name="List Table 1 Light Accent 4" w:uiPriority="46"/>
-    <w:lsdException w:name="List Table 2 Accent 4" w:uiPriority="47"/>
-    <w:lsdException w:name="List Table 3 Accent 4" w:uiPriority="48"/>
-    <w:lsdException w:name="List Table 4 Accent 4" w:uiPriority="49"/>
-    <w:lsdException w:name="List Table 5 Dark Accent 4" w:uiPriority="50"/>
-    <w:lsdException w:name="List Table 6 Colorful Accent 4" w:uiPriority="51"/>
-    <w:lsdException w:name="List Table 7 Colorful Accent 4" w:uiPriority="52"/>
-    <w:lsdException w:name="List Table 1 Light Accent 5" w:uiPriority="46"/>
-    <w:lsdException w:name="List Table 2 Accent 5" w:uiPriority="47"/>
-    <w:lsdException w:name="List Table 3 Accent 5" w:uiPriority="48"/>
-    <w:lsdException w:name="List Table 4 Accent 5" w:uiPriority="49"/>
-    <w:lsdException w:name="List Table 5 Dark Accent 5" w:uiPriority="50"/>
-    <w:lsdException w:name="List Table 6 Colorful Accent 5" w:uiPriority="51"/>
-    <w:lsdException w:name="List Table 7 Colorful Accent 5" w:uiPriority="52"/>
-    <w:lsdException w:name="List Table 1 Light Accent 6" w:uiPriority="46"/>
-    <w:lsdException w:name="List Table 2 Accent 6" w:uiPriority="47"/>
-    <w:lsdException w:name="List Table 3 Accent 6" w:uiPriority="48"/>
-    <w:lsdException w:name="List Table 4 Accent 6" w:uiPriority="49"/>
-    <w:lsdException w:name="List Table 5 Dark Accent 6" w:uiPriority="50"/>
-    <w:lsdException w:name="List Table 6 Colorful Accent 6" w:uiPriority="51"/>
-    <w:lsdException w:name="List Table 7 Colorful Accent 6" w:uiPriority="52"/>
+  <w:latentStyles w:defLockedState="0" w:defUIPriority="99" w:defSemiHidden="1" w:defUnhideWhenUsed="1" w:defQFormat="0" w:count="267">
+    <w:lsdException w:name="Normal" w:semiHidden="0" w:uiPriority="0" w:unhideWhenUsed="0" w:qFormat="1"/>
+    <w:lsdException w:name="heading 1" w:semiHidden="0" w:uiPriority="9" w:unhideWhenUsed="0" w:qFormat="1"/>
+    <w:lsdException w:name="heading 2" w:uiPriority="9" w:qFormat="1"/>
+    <w:lsdException w:name="heading 3" w:uiPriority="9" w:qFormat="1"/>
+    <w:lsdException w:name="heading 4" w:uiPriority="9" w:qFormat="1"/>
+    <w:lsdException w:name="heading 5" w:uiPriority="9" w:qFormat="1"/>
+    <w:lsdException w:name="heading 6" w:uiPriority="9" w:qFormat="1"/>
+    <w:lsdException w:name="heading 7" w:uiPriority="9" w:qFormat="1"/>
+    <w:lsdException w:name="heading 8" w:uiPriority="9" w:qFormat="1"/>
+    <w:lsdException w:name="heading 9" w:uiPriority="9" w:qFormat="1"/>
+    <w:lsdException w:name="toc 1" w:uiPriority="39"/>
+    <w:lsdException w:name="toc 2" w:uiPriority="39"/>
+    <w:lsdException w:name="toc 3" w:uiPriority="39"/>
+    <w:lsdException w:name="toc 4" w:uiPriority="39"/>
+    <w:lsdException w:name="toc 5" w:uiPriority="39"/>
+    <w:lsdException w:name="toc 6" w:uiPriority="39"/>
+    <w:lsdException w:name="toc 7" w:uiPriority="39"/>
+    <w:lsdException w:name="toc 8" w:uiPriority="39"/>
+    <w:lsdException w:name="toc 9" w:uiPriority="39"/>
+    <w:lsdException w:name="caption" w:uiPriority="35" w:qFormat="1"/>
+    <w:lsdException w:name="Title" w:semiHidden="0" w:uiPriority="10" w:unhideWhenUsed="0" w:qFormat="1"/>
+    <w:lsdException w:name="Default Paragraph Font" w:uiPriority="1"/>
+    <w:lsdException w:name="Subtitle" w:semiHidden="0" w:uiPriority="11" w:unhideWhenUsed="0" w:qFormat="1"/>
+    <w:lsdException w:name="Strong" w:semiHidden="0" w:uiPriority="22" w:unhideWhenUsed="0" w:qFormat="1"/>
+    <w:lsdException w:name="Emphasis" w:semiHidden="0" w:uiPriority="20" w:unhideWhenUsed="0" w:qFormat="1"/>
+    <w:lsdException w:name="Table Grid" w:semiHidden="0" w:uiPriority="59" w:unhideWhenUsed="0"/>
+    <w:lsdException w:name="Placeholder Text" w:unhideWhenUsed="0"/>
+    <w:lsdException w:name="No Spacing" w:semiHidden="0" w:uiPriority="1" w:unhideWhenUsed="0" w:qFormat="1"/>
+    <w:lsdException w:name="Light Shading" w:semiHidden="0" w:uiPriority="60" w:unhideWhenUsed="0"/>
+    <w:lsdException w:name="Light List" w:semiHidden="0" w:uiPriority="61" w:unhideWhenUsed="0"/>
+    <w:lsdException w:name="Light Grid" w:semiHidden="0" w:uiPriority="62" w:unhideWhenUsed="0"/>
+    <w:lsdException w:name="Medium Shading 1" w:semiHidden="0" w:uiPriority="63" w:unhideWhenUsed="0"/>
+    <w:lsdException w:name="Medium Shading 2" w:semiHidden="0" w:uiPriority="64" w:unhideWhenUsed="0"/>
+    <w:lsdException w:name="Medium List 1" w:semiHidden="0" w:uiPriority="65" w:unhideWhenUsed="0"/>
+    <w:lsdException w:name="Medium List 2" w:semiHidden="0" w:uiPriority="66" w:unhideWhenUsed="0"/>
+    <w:lsdException w:name="Medium Grid 1" w:semiHidden="0" w:uiPriority="67" w:unhideWhenUsed="0"/>
+    <w:lsdException w:name="Medium Grid 2" w:semiHidden="0" w:uiPriority="68" w:unhideWhenUsed="0"/>
+    <w:lsdException w:name="Medium Grid 3" w:semiHidden="0" w:uiPriority="69" w:unhideWhenUsed="0"/>
+    <w:lsdException w:name="Dark List" w:semiHidden="0" w:uiPriority="70" w:unhideWhenUsed="0"/>
+    <w:lsdException w:name="Colorful Shading" w:semiHidden="0" w:uiPriority="71" w:unhideWhenUsed="0"/>
+    <w:lsdException w:name="Colorful List" w:semiHidden="0" w:uiPriority="72" w:unhideWhenUsed="0"/>
+    <w:lsdException w:name="Colorful Grid" w:semiHidden="0" w:uiPriority="73" w:unhideWhenUsed="0"/>
+    <w:lsdException w:name="Light Shading Accent 1" w:semiHidden="0" w:uiPriority="60" w:unhideWhenUsed="0"/>
+    <w:lsdException w:name="Light List Accent 1" w:semiHidden="0" w:uiPriority="61" w:unhideWhenUsed="0"/>
+    <w:lsdException w:name="Light Grid Accent 1" w:semiHidden="0" w:uiPriority="62" w:unhideWhenUsed="0"/>
+    <w:lsdException w:name="Medium Shading 1 Accent 1" w:semiHidden="0" w:uiPriority="63" w:unhideWhenUsed="0"/>
+    <w:lsdException w:name="Medium Shading 2 Accent 1" w:semiHidden="0" w:uiPriority="64" w:unhideWhenUsed="0"/>
+    <w:lsdException w:name="Medium List 1 Accent 1" w:semiHidden="0" w:uiPriority="65" w:unhideWhenUsed="0"/>
+    <w:lsdException w:name="Revision" w:unhideWhenUsed="0"/>
+    <w:lsdException w:name="List Paragraph" w:semiHidden="0" w:uiPriority="34" w:unhideWhenUsed="0" w:qFormat="1"/>
+    <w:lsdException w:name="Quote" w:semiHidden="0" w:uiPriority="29" w:unhideWhenUsed="0" w:qFormat="1"/>
+    <w:lsdException w:name="Intense Quote" w:semiHidden="0" w:uiPriority="30" w:unhideWhenUsed="0" w:qFormat="1"/>
+    <w:lsdException w:name="Medium List 2 Accent 1" w:semiHidden="0" w:uiPriority="66" w:unhideWhenUsed="0"/>
+    <w:lsdException w:name="Medium Grid 1 Accent 1" w:semiHidden="0" w:uiPriority="67" w:unhideWhenUsed="0"/>
+    <w:lsdException w:name="Medium Grid 2 Accent 1" w:semiHidden="0" w:uiPriority="68" w:unhideWhenUsed="0"/>
+    <w:lsdException w:name="Medium Grid 3 Accent 1" w:semiHidden="0" w:uiPriority="69" w:unhideWhenUsed="0"/>
+    <w:lsdException w:name="Dark List Accent 1" w:semiHidden="0" w:uiPriority="70" w:unhideWhenUsed="0"/>
+    <w:lsdException w:name="Colorful Shading Accent 1" w:semiHidden="0" w:uiPriority="71" w:unhideWhenUsed="0"/>
+    <w:lsdException w:name="Colorful List Accent 1" w:semiHidden="0" w:uiPriority="72" w:unhideWhenUsed="0"/>
+    <w:lsdException w:name="Colorful Grid Accent 1" w:semiHidden="0" w:uiPriority="73" w:unhideWhenUsed="0"/>
+    <w:lsdException w:name="Light Shading Accent 2" w:semiHidden="0" w:uiPriority="60" w:unhideWhenUsed="0"/>
+    <w:lsdException w:name="Light List Accent 2" w:semiHidden="0" w:uiPriority="61" w:unhideWhenUsed="0"/>
+    <w:lsdException w:name="Light Grid Accent 2" w:semiHidden="0" w:uiPriority="62" w:unhideWhenUsed="0"/>
+    <w:lsdException w:name="Medium Shading 1 Accent 2" w:semiHidden="0" w:uiPriority="63" w:unhideWhenUsed="0"/>
+    <w:lsdException w:name="Medium Shading 2 Accent 2" w:semiHidden="0" w:uiPriority="64" w:unhideWhenUsed="0"/>
+    <w:lsdException w:name="Medium List 1 Accent 2" w:semiHidden="0" w:uiPriority="65" w:unhideWhenUsed="0"/>
+    <w:lsdException w:name="Medium List 2 Accent 2" w:semiHidden="0" w:uiPriority="66" w:unhideWhenUsed="0"/>
+    <w:lsdException w:name="Medium Grid 1 Accent 2" w:semiHidden="0" w:uiPriority="67" w:unhideWhenUsed="0"/>
+    <w:lsdException w:name="Medium Grid 2 Accent 2" w:semiHidden="0" w:uiPriority="68" w:unhideWhenUsed="0"/>
+    <w:lsdException w:name="Medium Grid 3 Accent 2" w:semiHidden="0" w:uiPriority="69" w:unhideWhenUsed="0"/>
+    <w:lsdException w:name="Dark List Accent 2" w:semiHidden="0" w:uiPriority="70" w:unhideWhenUsed="0"/>
+    <w:lsdException w:name="Colorful Shading Accent 2" w:semiHidden="0" w:uiPriority="71" w:unhideWhenUsed="0"/>
+    <w:lsdException w:name="Colorful List Accent 2" w:semiHidden="0" w:uiPriority="72" w:unhideWhenUsed="0"/>
+    <w:lsdException w:name="Colorful Grid Accent 2" w:semiHidden="0" w:uiPriority="73" w:unhideWhenUsed="0"/>
+    <w:lsdException w:name="Light Shading Accent 3" w:semiHidden="0" w:uiPriority="60" w:unhideWhenUsed="0"/>
+    <w:lsdException w:name="Light List Accent 3" w:semiHidden="0" w:uiPriority="61" w:unhideWhenUsed="0"/>
+    <w:lsdException w:name="Light Grid Accent 3" w:semiHidden="0" w:uiPriority="62" w:unhideWhenUsed="0"/>
+    <w:lsdException w:name="Medium Shading 1 Accent 3" w:semiHidden="0" w:uiPriority="63" w:unhideWhenUsed="0"/>
+    <w:lsdException w:name="Medium Shading 2 Accent 3" w:semiHidden="0" w:uiPriority="64" w:unhideWhenUsed="0"/>
+    <w:lsdException w:name="Medium List 1 Accent 3" w:semiHidden="0" w:uiPriority="65" w:unhideWhenUsed="0"/>
+    <w:lsdException w:name="Medium List 2 Accent 3" w:semiHidden="0" w:uiPriority="66" w:unhideWhenUsed="0"/>
+    <w:lsdException w:name="Medium Grid 1 Accent 3" w:semiHidden="0" w:uiPriority="67" w:unhideWhenUsed="0"/>
+    <w:lsdException w:name="Medium Grid 2 Accent 3" w:semiHidden="0" w:uiPriority="68" w:unhideWhenUsed="0"/>
+    <w:lsdException w:name="Medium Grid 3 Accent 3" w:semiHidden="0" w:uiPriority="69" w:unhideWhenUsed="0"/>
+    <w:lsdException w:name="Dark List Accent 3" w:semiHidden="0" w:uiPriority="70" w:unhideWhenUsed="0"/>
+    <w:lsdException w:name="Colorful Shading Accent 3" w:semiHidden="0" w:uiPriority="71" w:unhideWhenUsed="0"/>
+    <w:lsdException w:name="Colorful List Accent 3" w:semiHidden="0" w:uiPriority="72" w:unhideWhenUsed="0"/>
+    <w:lsdException w:name="Colorful Grid Accent 3" w:semiHidden="0" w:uiPriority="73" w:unhideWhenUsed="0"/>
+    <w:lsdException w:name="Light Shading Accent 4" w:semiHidden="0" w:uiPriority="60" w:unhideWhenUsed="0"/>
+    <w:lsdException w:name="Light List Accent 4" w:semiHidden="0" w:uiPriority="61" w:unhideWhenUsed="0"/>
+    <w:lsdException w:name="Light Grid Accent 4" w:semiHidden="0" w:uiPriority="62" w:unhideWhenUsed="0"/>
+    <w:lsdException w:name="Medium Shading 1 Accent 4" w:semiHidden="0" w:uiPriority="63" w:unhideWhenUsed="0"/>
+    <w:lsdException w:name="Medium Shading 2 Accent 4" w:semiHidden="0" w:uiPriority="64" w:unhideWhenUsed="0"/>
+    <w:lsdException w:name="Medium List 1 Accent 4" w:semiHidden="0" w:uiPriority="65" w:unhideWhenUsed="0"/>
+    <w:lsdException w:name="Medium List 2 Accent 4" w:semiHidden="0" w:uiPriority="66" w:unhideWhenUsed="0"/>
+    <w:lsdException w:name="Medium Grid 1 Accent 4" w:semiHidden="0" w:uiPriority="67" w:unhideWhenUsed="0"/>
+    <w:lsdException w:name="Medium Grid 2 Accent 4" w:semiHidden="0" w:uiPriority="68" w:unhideWhenUsed="0"/>
+    <w:lsdException w:name="Medium Grid 3 Accent 4" w:semiHidden="0" w:uiPriority="69" w:unhideWhenUsed="0"/>
+    <w:lsdException w:name="Dark List Accent 4" w:semiHidden="0" w:uiPriority="70" w:unhideWhenUsed="0"/>
+    <w:lsdException w:name="Colorful Shading Accent 4" w:semiHidden="0" w:uiPriority="71" w:unhideWhenUsed="0"/>
+    <w:lsdException w:name="Colorful List Accent 4" w:semiHidden="0" w:uiPriority="72" w:unhideWhenUsed="0"/>
+    <w:lsdException w:name="Colorful Grid Accent 4" w:semiHidden="0" w:uiPriority="73" w:unhideWhenUsed="0"/>
+    <w:lsdException w:name="Light Shading Accent 5" w:semiHidden="0" w:uiPriority="60" w:unhideWhenUsed="0"/>
+    <w:lsdException w:name="Light List Accent 5" w:semiHidden="0" w:uiPriority="61" w:unhideWhenUsed="0"/>
+    <w:lsdException w:name="Light Grid Accent 5" w:semiHidden="0" w:uiPriority="62" w:unhideWhenUsed="0"/>
+    <w:lsdException w:name="Medium Shading 1 Accent 5" w:semiHidden="0" w:uiPriority="63" w:unhideWhenUsed="0"/>
+    <w:lsdException w:name="Medium Shading 2 Accent 5" w:semiHidden="0" w:uiPriority="64" w:unhideWhenUsed="0"/>
+    <w:lsdException w:name="Medium List 1 Accent 5" w:semiHidden="0" w:uiPriority="65" w:unhideWhenUsed="0"/>
+    <w:lsdException w:name="Medium List 2 Accent 5" w:semiHidden="0" w:uiPriority="66" w:unhideWhenUsed="0"/>
+    <w:lsdException w:name="Medium Grid 1 Accent 5" w:semiHidden="0" w:uiPriority="67" w:unhideWhenUsed="0"/>
+    <w:lsdException w:name="Medium Grid 2 Accent 5" w:semiHidden="0" w:uiPriority="68" w:unhideWhenUsed="0"/>
+    <w:lsdException w:name="Medium Grid 3 Accent 5" w:semiHidden="0" w:uiPriority="69" w:unhideWhenUsed="0"/>
+    <w:lsdException w:name="Dark List Accent 5" w:semiHidden="0" w:uiPriority="70" w:unhideWhenUsed="0"/>
+    <w:lsdException w:name="Colorful Shading Accent 5" w:semiHidden="0" w:uiPriority="71" w:unhideWhenUsed="0"/>
+    <w:lsdException w:name="Colorful List Accent 5" w:semiHidden="0" w:uiPriority="72" w:unhideWhenUsed="0"/>
+    <w:lsdException w:name="Colorful Grid Accent 5" w:semiHidden="0" w:uiPriority="73" w:unhideWhenUsed="0"/>
+    <w:lsdException w:name="Light Shading Accent 6" w:semiHidden="0" w:uiPriority="60" w:unhideWhenUsed="0"/>
+    <w:lsdException w:name="Light List Accent 6" w:semiHidden="0" w:uiPriority="61" w:unhideWhenUsed="0"/>
+    <w:lsdException w:name="Light Grid Accent 6" w:semiHidden="0" w:uiPriority="62" w:unhideWhenUsed="0"/>
+    <w:lsdException w:name="Medium Shading 1 Accent 6" w:semiHidden="0" w:uiPriority="63" w:unhideWhenUsed="0"/>
+    <w:lsdException w:name="Medium Shading 2 Accent 6" w:semiHidden="0" w:uiPriority="64" w:unhideWhenUsed="0"/>
+    <w:lsdException w:name="Medium List 1 Accent 6" w:semiHidden="0" w:uiPriority="65" w:unhideWhenUsed="0"/>
+    <w:lsdException w:name="Medium List 2 Accent 6" w:semiHidden="0" w:uiPriority="66" w:unhideWhenUsed="0"/>
+    <w:lsdException w:name="Medium Grid 1 Accent 6" w:semiHidden="0" w:uiPriority="67" w:unhideWhenUsed="0"/>
+    <w:lsdException w:name="Medium Grid 2 Accent 6" w:semiHidden="0" w:uiPriority="68" w:unhideWhenUsed="0"/>
+    <w:lsdException w:name="Medium Grid 3 Accent 6" w:semiHidden="0" w:uiPriority="69" w:unhideWhenUsed="0"/>
+    <w:lsdException w:name="Dark List Accent 6" w:semiHidden="0" w:uiPriority="70" w:unhideWhenUsed="0"/>
+    <w:lsdException w:name="Colorful Shading Accent 6" w:semiHidden="0" w:uiPriority="71" w:unhideWhenUsed="0"/>
+    <w:lsdException w:name="Colorful List Accent 6" w:semiHidden="0" w:uiPriority="72" w:unhideWhenUsed="0"/>
+    <w:lsdException w:name="Colorful Grid Accent 6" w:semiHidden="0" w:uiPriority="73" w:unhideWhenUsed="0"/>
+    <w:lsdException w:name="Subtle Emphasis" w:semiHidden="0" w:uiPriority="19" w:unhideWhenUsed="0" w:qFormat="1"/>
+    <w:lsdException w:name="Intense Emphasis" w:semiHidden="0" w:uiPriority="21" w:unhideWhenUsed="0" w:qFormat="1"/>
+    <w:lsdException w:name="Subtle Reference" w:semiHidden="0" w:uiPriority="31" w:unhideWhenUsed="0" w:qFormat="1"/>
+    <w:lsdException w:name="Intense Reference" w:semiHidden="0" w:uiPriority="32" w:unhideWhenUsed="0" w:qFormat="1"/>
+    <w:lsdException w:name="Book Title" w:semiHidden="0" w:uiPriority="33" w:unhideWhenUsed="0" w:qFormat="1"/>
+    <w:lsdException w:name="Bibliography" w:uiPriority="37"/>
+    <w:lsdException w:name="TOC Heading" w:uiPriority="39" w:qFormat="1"/>
+  </w:latentStyles>
+  <w:style w:type="paragraph" w:default="1" w:styleId="Normal">
+    <w:name w:val="Normal"/>
+    <w:qFormat/>
+    <w:rsid w:val="00077B56"/>
+  </w:style>
+  <w:style w:type="paragraph" w:styleId="Heading1">
+    <w:name w:val="heading 1"/>
+    <w:basedOn w:val="Normal"/>
+    <w:next w:val="Normal"/>
+    <w:link w:val="Heading1Char"/>
+    <w:uiPriority w:val="9"/>
+    <w:qFormat/>
+    <w:rsid w:val="00077B56"/>
+    <w:pPr>
+      <w:pBdr>
+        <w:bottom w:val="thinThickSmallGap" w:sz="12" w:space="1" w:color="943634" w:themeColor="accent2" w:themeShade="BF"/>
+      </w:pBdr>
+      <w:spacing w:before="400"/>
+      <w:jc w:val="center"/>
+      <w:outlineLvl w:val="0"/>
+    </w:pPr>
+    <w:rPr>
+      <w:caps/>
+      <w:color w:val="632423" w:themeColor="accent2" w:themeShade="80"/>
+      <w:spacing w:val="20"/>
+      <w:sz w:val="28"/>
+      <w:szCs w:val="28"/>
+    </w:rPr>
+  </w:style>
+  <w:style w:type="paragraph" w:styleId="Heading2">
+    <w:name w:val="heading 2"/>
+    <w:basedOn w:val="Normal"/>
+    <w:next w:val="Normal"/>
+    <w:link w:val="Heading2Char"/>
+    <w:uiPriority w:val="9"/>
+    <w:unhideWhenUsed/>
+    <w:qFormat/>
+    <w:rsid w:val="00077B56"/>
+    <w:pPr>
+      <w:pBdr>
+        <w:bottom w:val="single" w:sz="4" w:space="1" w:color="622423" w:themeColor="accent2" w:themeShade="7F"/>
+      </w:pBdr>
+      <w:spacing w:before="400"/>
+      <w:jc w:val="center"/>
+      <w:outlineLvl w:val="1"/>
+    </w:pPr>
+    <w:rPr>
+      <w:caps/>
+      <w:color w:val="632423" w:themeColor="accent2" w:themeShade="80"/>
+      <w:spacing w:val="15"/>
+      <w:sz w:val="24"/>
+      <w:szCs w:val="24"/>
+    </w:rPr>
+  </w:style>
+  <w:style w:type="paragraph" w:styleId="Heading3">
+    <w:name w:val="heading 3"/>
+    <w:basedOn w:val="Normal"/>
+    <w:next w:val="Normal"/>
+    <w:link w:val="Heading3Char"/>
+    <w:uiPriority w:val="9"/>
+    <w:unhideWhenUsed/>
+    <w:qFormat/>
+    <w:rsid w:val="00077B56"/>
+    <w:pPr>
+      <w:pBdr>
+        <w:top w:val="dotted" w:sz="4" w:space="1" w:color="622423" w:themeColor="accent2" w:themeShade="7F"/>
+        <w:bottom w:val="dotted" w:sz="4" w:space="1" w:color="622423" w:themeColor="accent2" w:themeShade="7F"/>
+      </w:pBdr>
+      <w:spacing w:before="300"/>
+      <w:jc w:val="center"/>
+      <w:outlineLvl w:val="2"/>
+    </w:pPr>
+    <w:rPr>
+      <w:caps/>
+      <w:color w:val="622423" w:themeColor="accent2" w:themeShade="7F"/>
+      <w:sz w:val="24"/>
+      <w:szCs w:val="24"/>
+    </w:rPr>
+  </w:style>
+  <w:style w:type="paragraph" w:styleId="Heading4">
+    <w:name w:val="heading 4"/>
+    <w:basedOn w:val="Normal"/>
+    <w:next w:val="Normal"/>
+    <w:link w:val="Heading4Char"/>
+    <w:uiPriority w:val="9"/>
+    <w:semiHidden/>
+    <w:unhideWhenUsed/>
+    <w:qFormat/>
+    <w:rsid w:val="00077B56"/>
+    <w:pPr>
+      <w:pBdr>
+        <w:bottom w:val="dotted" w:sz="4" w:space="1" w:color="943634" w:themeColor="accent2" w:themeShade="BF"/>
+      </w:pBdr>
+      <w:spacing w:after="120"/>
+      <w:jc w:val="center"/>
+      <w:outlineLvl w:val="3"/>
+    </w:pPr>
+    <w:rPr>
+      <w:caps/>
+      <w:color w:val="622423" w:themeColor="accent2" w:themeShade="7F"/>
+      <w:spacing w:val="10"/>
+    </w:rPr>
+  </w:style>
+  <w:style w:type="paragraph" w:styleId="Heading5">
+    <w:name w:val="heading 5"/>
+    <w:basedOn w:val="Normal"/>
+    <w:next w:val="Normal"/>
+    <w:link w:val="Heading5Char"/>
+    <w:uiPriority w:val="9"/>
+    <w:semiHidden/>
+    <w:unhideWhenUsed/>
+    <w:qFormat/>
+    <w:rsid w:val="00077B56"/>
+    <w:pPr>
+      <w:spacing w:before="320" w:after="120"/>
+      <w:jc w:val="center"/>
+      <w:outlineLvl w:val="4"/>
+    </w:pPr>
+    <w:rPr>
+      <w:caps/>
+      <w:color w:val="622423" w:themeColor="accent2" w:themeShade="7F"/>
+      <w:spacing w:val="10"/>
+    </w:rPr>
+  </w:style>
+  <w:style w:type="paragraph" w:styleId="Heading6">
+    <w:name w:val="heading 6"/>
+    <w:basedOn w:val="Normal"/>
+    <w:next w:val="Normal"/>
+    <w:link w:val="Heading6Char"/>
+    <w:uiPriority w:val="9"/>
+    <w:semiHidden/>
+    <w:unhideWhenUsed/>
+    <w:qFormat/>
+    <w:rsid w:val="00077B56"/>
+    <w:pPr>
+      <w:spacing w:after="120"/>
+      <w:jc w:val="center"/>
+      <w:outlineLvl w:val="5"/>
+    </w:pPr>
+    <w:rPr>
+      <w:caps/>
+      <w:color w:val="943634" w:themeColor="accent2" w:themeShade="BF"/>
+      <w:spacing w:val="10"/>
+    </w:rPr>
+  </w:style>
+  <w:style w:type="paragraph" w:styleId="Heading7">
+    <w:name w:val="heading 7"/>
+    <w:basedOn w:val="Normal"/>
+    <w:next w:val="Normal"/>
+    <w:link w:val="Heading7Char"/>
+    <w:uiPriority w:val="9"/>
+    <w:semiHidden/>
+    <w:unhideWhenUsed/>
+    <w:qFormat/>
+    <w:rsid w:val="00077B56"/>
+    <w:pPr>
+      <w:spacing w:after="120"/>
+      <w:jc w:val="center"/>
+      <w:outlineLvl w:val="6"/>
+    </w:pPr>
+    <w:rPr>
+      <w:i/>
+      <w:iCs/>
+      <w:caps/>
+      <w:color w:val="943634" w:themeColor="accent2" w:themeShade="BF"/>
+      <w:spacing w:val="10"/>
+    </w:rPr>
+  </w:style>
+  <w:style w:type="paragraph" w:styleId="Heading8">
+    <w:name w:val="heading 8"/>
+    <w:basedOn w:val="Normal"/>
+    <w:next w:val="Normal"/>
+    <w:link w:val="Heading8Char"/>
+    <w:uiPriority w:val="9"/>
+    <w:semiHidden/>
+    <w:unhideWhenUsed/>
+    <w:qFormat/>
+    <w:rsid w:val="00077B56"/>
+    <w:pPr>
+      <w:spacing w:after="120"/>
+      <w:jc w:val="center"/>
+      <w:outlineLvl w:val="7"/>
+    </w:pPr>
+    <w:rPr>
+      <w:caps/>
+      <w:spacing w:val="10"/>
+      <w:sz w:val="20"/>
+      <w:szCs w:val="20"/>
+    </w:rPr>
+  </w:style>
+  <w:style w:type="paragraph" w:styleId="Heading9">
+    <w:name w:val="heading 9"/>
+    <w:basedOn w:val="Normal"/>
+    <w:next w:val="Normal"/>
+    <w:link w:val="Heading9Char"/>
+    <w:uiPriority w:val="9"/>
+    <w:semiHidden/>
+    <w:unhideWhenUsed/>
+    <w:qFormat/>
+    <w:rsid w:val="00077B56"/>
+    <w:pPr>
+      <w:spacing w:after="120"/>
+      <w:jc w:val="center"/>
+      <w:outlineLvl w:val="8"/>
+    </w:pPr>
+    <w:rPr>
+      <w:i/>
+      <w:iCs/>
+      <w:caps/>
+      <w:spacing w:val="10"/>
+      <w:sz w:val="20"/>
+      <w:szCs w:val="20"/>
+    </w:rPr>
+  </w:style>
+  <w:style w:type="character" w:default="1" w:styleId="DefaultParagraphFont">
+    <w:name w:val="Default Paragraph Font"/>
+    <w:uiPriority w:val="1"/>
+    <w:semiHidden/>
+    <w:unhideWhenUsed/>
+  </w:style>
+  <w:style w:type="table" w:default="1" w:styleId="TableNormal">
+    <w:name w:val="Normal Table"/>
+    <w:uiPriority w:val="99"/>
+    <w:semiHidden/>
+    <w:unhideWhenUsed/>
+    <w:tblPr>
+      <w:tblInd w:w="0" w:type="dxa"/>
+      <w:tblCellMar>
+        <w:top w:w="0" w:type="dxa"/>
+        <w:left w:w="108" w:type="dxa"/>
+        <w:bottom w:w="0" w:type="dxa"/>
+        <w:right w:w="108" w:type="dxa"/>
+      </w:tblCellMar>
+    </w:tblPr>
+  </w:style>
+  <w:style w:type="numbering" w:default="1" w:styleId="NoList">
+    <w:name w:val="No List"/>
+    <w:uiPriority w:val="99"/>
+    <w:semiHidden/>
+    <w:unhideWhenUsed/>
+  </w:style>
+  <w:style w:type="paragraph" w:styleId="Header">
+    <w:name w:val="header"/>
+    <w:basedOn w:val="Normal"/>
+    <w:link w:val="HeaderChar"/>
+    <w:uiPriority w:val="99"/>
+    <w:unhideWhenUsed/>
+    <w:rsid w:val="00296EE5"/>
+    <w:pPr>
+      <w:tabs>
+        <w:tab w:val="center" w:pos="4513"/>
+        <w:tab w:val="right" w:pos="9026"/>
+      </w:tabs>
+      <w:spacing w:after="0" w:line="240" w:lineRule="auto"/>
+    </w:pPr>
+  </w:style>
+  <w:style w:type="character" w:customStyle="1" w:styleId="HeaderChar">
+    <w:name w:val="Header Char"/>
+    <w:basedOn w:val="DefaultParagraphFont"/>
+    <w:link w:val="Header"/>
+    <w:uiPriority w:val="99"/>
+    <w:rsid w:val="00296EE5"/>
+  </w:style>
+  <w:style w:type="paragraph" w:styleId="Footer">
+    <w:name w:val="footer"/>
+    <w:basedOn w:val="Normal"/>
+    <w:link w:val="FooterChar"/>
+    <w:uiPriority w:val="99"/>
+    <w:unhideWhenUsed/>
+    <w:rsid w:val="00296EE5"/>
+    <w:pPr>
+      <w:tabs>
+        <w:tab w:val="center" w:pos="4513"/>
+        <w:tab w:val="right" w:pos="9026"/>
+      </w:tabs>
+      <w:spacing w:after="0" w:line="240" w:lineRule="auto"/>
+    </w:pPr>
+  </w:style>
+  <w:style w:type="character" w:customStyle="1" w:styleId="FooterChar">
+    <w:name w:val="Footer Char"/>
+    <w:basedOn w:val="DefaultParagraphFont"/>
+    <w:link w:val="Footer"/>
+    <w:uiPriority w:val="99"/>
+    <w:rsid w:val="00296EE5"/>
+  </w:style>
+  <w:style w:type="paragraph" w:styleId="BalloonText">
+    <w:name w:val="Balloon Text"/>
+    <w:basedOn w:val="Normal"/>
+    <w:link w:val="BalloonTextChar"/>
+    <w:uiPriority w:val="99"/>
+    <w:semiHidden/>
+    <w:unhideWhenUsed/>
+    <w:rsid w:val="0093304A"/>
+    <w:pPr>
+      <w:spacing w:after="0" w:line="240" w:lineRule="auto"/>
+    </w:pPr>
+    <w:rPr>
+      <w:rFonts w:ascii="Tahoma" w:hAnsi="Tahoma" w:cs="Tahoma"/>
+      <w:sz w:val="16"/>
+      <w:szCs w:val="16"/>
+    </w:rPr>
+  </w:style>
+  <w:style w:type="character" w:customStyle="1" w:styleId="BalloonTextChar">
+    <w:name w:val="Balloon Text Char"/>
+    <w:basedOn w:val="DefaultParagraphFont"/>
+    <w:link w:val="BalloonText"/>
+    <w:uiPriority w:val="99"/>
+    <w:semiHidden/>
+    <w:rsid w:val="0093304A"/>
+    <w:rPr>
+      <w:rFonts w:ascii="Tahoma" w:hAnsi="Tahoma" w:cs="Tahoma"/>
+      <w:sz w:val="16"/>
+      <w:szCs w:val="16"/>
+      <w:lang w:eastAsia="en-US"/>
+    </w:rPr>
+  </w:style>
+  <w:style w:type="table" w:styleId="TableGrid">
+    <w:name w:val="Table Grid"/>
+    <w:basedOn w:val="TableNormal"/>
+    <w:uiPriority w:val="59"/>
+    <w:rsid w:val="00043935"/>
+    <w:tblPr>
+      <w:tblBorders>
+        <w:top w:val="single" w:sz="4" w:space="0" w:color="auto"/>
+        <w:left w:val="single" w:sz="4" w:space="0" w:color="auto"/>
+        <w:bottom w:val="single" w:sz="4" w:space="0" w:color="auto"/>
+        <w:right w:val="single" w:sz="4" w:space="0" w:color="auto"/>
+        <w:insideH w:val="single" w:sz="4" w:space="0" w:color="auto"/>
+        <w:insideV w:val="single" w:sz="4" w:space="0" w:color="auto"/>
+      </w:tblBorders>
+    </w:tblPr>
+  </w:style>
+  <w:style w:type="character" w:customStyle="1" w:styleId="Heading1Char">
+    <w:name w:val="Heading 1 Char"/>
+    <w:basedOn w:val="DefaultParagraphFont"/>
+    <w:link w:val="Heading1"/>
+    <w:uiPriority w:val="9"/>
+    <w:rsid w:val="00077B56"/>
+    <w:rPr>
+      <w:caps/>
+      <w:color w:val="632423" w:themeColor="accent2" w:themeShade="80"/>
+      <w:spacing w:val="20"/>
+      <w:sz w:val="28"/>
+      <w:szCs w:val="28"/>
+    </w:rPr>
+  </w:style>
+  <w:style w:type="paragraph" w:customStyle="1" w:styleId="Heading1A">
+    <w:name w:val="Heading 1A"/>
+    <w:basedOn w:val="Heading1"/>
+    <w:link w:val="Heading1AChar"/>
+    <w:rsid w:val="00031613"/>
+    <w:pPr>
+      <w:spacing w:before="0" w:after="240"/>
+    </w:pPr>
+  </w:style>
+  <w:style w:type="character" w:customStyle="1" w:styleId="Heading2Char">
+    <w:name w:val="Heading 2 Char"/>
+    <w:basedOn w:val="DefaultParagraphFont"/>
+    <w:link w:val="Heading2"/>
+    <w:uiPriority w:val="9"/>
+    <w:rsid w:val="00077B56"/>
+    <w:rPr>
+      <w:caps/>
+      <w:color w:val="632423" w:themeColor="accent2" w:themeShade="80"/>
+      <w:spacing w:val="15"/>
+      <w:sz w:val="24"/>
+      <w:szCs w:val="24"/>
+    </w:rPr>
+  </w:style>
+  <w:style w:type="character" w:customStyle="1" w:styleId="Heading1AChar">
+    <w:name w:val="Heading 1A Char"/>
+    <w:basedOn w:val="Heading1Char"/>
+    <w:link w:val="Heading1A"/>
+    <w:rsid w:val="00031613"/>
+    <w:rPr>
+      <w:caps/>
+      <w:color w:val="632423" w:themeColor="accent2" w:themeShade="80"/>
+      <w:spacing w:val="20"/>
+      <w:sz w:val="28"/>
+      <w:szCs w:val="28"/>
+    </w:rPr>
+  </w:style>
+  <w:style w:type="character" w:customStyle="1" w:styleId="Heading3Char">
+    <w:name w:val="Heading 3 Char"/>
+    <w:basedOn w:val="DefaultParagraphFont"/>
+    <w:link w:val="Heading3"/>
+    <w:uiPriority w:val="9"/>
+    <w:rsid w:val="00077B56"/>
+    <w:rPr>
+      <w:caps/>
+      <w:color w:val="622423" w:themeColor="accent2" w:themeShade="7F"/>
+      <w:sz w:val="24"/>
+      <w:szCs w:val="24"/>
+    </w:rPr>
+  </w:style>
+  <w:style w:type="character" w:customStyle="1" w:styleId="Heading4Char">
+    <w:name w:val="Heading 4 Char"/>
+    <w:basedOn w:val="DefaultParagraphFont"/>
+    <w:link w:val="Heading4"/>
+    <w:uiPriority w:val="9"/>
+    <w:semiHidden/>
+    <w:rsid w:val="00077B56"/>
+    <w:rPr>
+      <w:caps/>
+      <w:color w:val="622423" w:themeColor="accent2" w:themeShade="7F"/>
+      <w:spacing w:val="10"/>
+    </w:rPr>
+  </w:style>
+  <w:style w:type="character" w:customStyle="1" w:styleId="Heading5Char">
+    <w:name w:val="Heading 5 Char"/>
+    <w:basedOn w:val="DefaultParagraphFont"/>
+    <w:link w:val="Heading5"/>
+    <w:uiPriority w:val="9"/>
+    <w:semiHidden/>
+    <w:rsid w:val="00077B56"/>
+    <w:rPr>
+      <w:caps/>
+      <w:color w:val="622423" w:themeColor="accent2" w:themeShade="7F"/>
+      <w:spacing w:val="10"/>
+    </w:rPr>
+  </w:style>
+  <w:style w:type="character" w:customStyle="1" w:styleId="Heading6Char">
+    <w:name w:val="Heading 6 Char"/>
+    <w:basedOn w:val="DefaultParagraphFont"/>
+    <w:link w:val="Heading6"/>
+    <w:uiPriority w:val="9"/>
+    <w:semiHidden/>
+    <w:rsid w:val="00077B56"/>
+    <w:rPr>
+      <w:caps/>
+      <w:color w:val="943634" w:themeColor="accent2" w:themeShade="BF"/>
+      <w:spacing w:val="10"/>
+    </w:rPr>
+  </w:style>
+  <w:style w:type="character" w:customStyle="1" w:styleId="Heading7Char">
+    <w:name w:val="Heading 7 Char"/>
+    <w:basedOn w:val="DefaultParagraphFont"/>
+    <w:link w:val="Heading7"/>
+    <w:uiPriority w:val="9"/>
+    <w:semiHidden/>
+    <w:rsid w:val="00077B56"/>
+    <w:rPr>
+      <w:i/>
+      <w:iCs/>
+      <w:caps/>
+      <w:color w:val="943634" w:themeColor="accent2" w:themeShade="BF"/>
+      <w:spacing w:val="10"/>
+    </w:rPr>
+  </w:style>
+  <w:style w:type="character" w:customStyle="1" w:styleId="Heading8Char">
+    <w:name w:val="Heading 8 Char"/>
+    <w:basedOn w:val="DefaultParagraphFont"/>
+    <w:link w:val="Heading8"/>
+    <w:uiPriority w:val="9"/>
+    <w:semiHidden/>
+    <w:rsid w:val="00077B56"/>
+    <w:rPr>
+      <w:caps/>
+      <w:spacing w:val="10"/>
+      <w:sz w:val="20"/>
+      <w:szCs w:val="20"/>
+    </w:rPr>
+  </w:style>
+  <w:style w:type="character" w:customStyle="1" w:styleId="Heading9Char">
+    <w:name w:val="Heading 9 Char"/>
+    <w:basedOn w:val="DefaultParagraphFont"/>
+    <w:link w:val="Heading9"/>
+    <w:uiPriority w:val="9"/>
+    <w:semiHidden/>
+    <w:rsid w:val="00077B56"/>
+    <w:rPr>
+      <w:i/>
+      <w:iCs/>
+      <w:caps/>
+      <w:spacing w:val="10"/>
+      <w:sz w:val="20"/>
+      <w:szCs w:val="20"/>
+    </w:rPr>
+  </w:style>
+  <w:style w:type="paragraph" w:styleId="Caption">
+    <w:name w:val="caption"/>
+    <w:basedOn w:val="Normal"/>
+    <w:next w:val="Normal"/>
+    <w:uiPriority w:val="35"/>
+    <w:semiHidden/>
+    <w:unhideWhenUsed/>
+    <w:qFormat/>
+    <w:rsid w:val="00077B56"/>
+    <w:rPr>
+      <w:caps/>
+      <w:spacing w:val="10"/>
+      <w:sz w:val="18"/>
+      <w:szCs w:val="18"/>
+    </w:rPr>
+  </w:style>
+  <w:style w:type="paragraph" w:styleId="Title">
+    <w:name w:val="Title"/>
+    <w:basedOn w:val="Normal"/>
+    <w:next w:val="Normal"/>
+    <w:link w:val="TitleChar"/>
+    <w:uiPriority w:val="10"/>
+    <w:qFormat/>
+    <w:rsid w:val="00077B56"/>
+    <w:pPr>
+      <w:pBdr>
+        <w:top w:val="dotted" w:sz="2" w:space="1" w:color="632423" w:themeColor="accent2" w:themeShade="80"/>
+        <w:bottom w:val="dotted" w:sz="2" w:space="6" w:color="632423" w:themeColor="accent2" w:themeShade="80"/>
+      </w:pBdr>
+      <w:spacing w:before="500" w:after="300" w:line="240" w:lineRule="auto"/>
+      <w:jc w:val="center"/>
+    </w:pPr>
+    <w:rPr>
+      <w:caps/>
+      <w:color w:val="632423" w:themeColor="accent2" w:themeShade="80"/>
+      <w:spacing w:val="50"/>
+      <w:sz w:val="44"/>
+      <w:szCs w:val="44"/>
+    </w:rPr>
+  </w:style>
+  <w:style w:type="character" w:customStyle="1" w:styleId="TitleChar">
+    <w:name w:val="Title Char"/>
+    <w:basedOn w:val="DefaultParagraphFont"/>
+    <w:link w:val="Title"/>
+    <w:uiPriority w:val="10"/>
+    <w:rsid w:val="00077B56"/>
+    <w:rPr>
+      <w:caps/>
+      <w:color w:val="632423" w:themeColor="accent2" w:themeShade="80"/>
+      <w:spacing w:val="50"/>
+      <w:sz w:val="44"/>
+      <w:szCs w:val="44"/>
+    </w:rPr>
+  </w:style>
+  <w:style w:type="paragraph" w:styleId="Subtitle">
+    <w:name w:val="Subtitle"/>
+    <w:basedOn w:val="Normal"/>
+    <w:next w:val="Normal"/>
+    <w:link w:val="SubtitleChar"/>
+    <w:uiPriority w:val="11"/>
+    <w:qFormat/>
+    <w:rsid w:val="00077B56"/>
+    <w:pPr>
+      <w:spacing w:after="560" w:line="240" w:lineRule="auto"/>
+      <w:jc w:val="center"/>
+    </w:pPr>
+    <w:rPr>
+      <w:caps/>
+      <w:spacing w:val="20"/>
+      <w:sz w:val="18"/>
+      <w:szCs w:val="18"/>
+    </w:rPr>
+  </w:style>
+  <w:style w:type="character" w:customStyle="1" w:styleId="SubtitleChar">
+    <w:name w:val="Subtitle Char"/>
+    <w:basedOn w:val="DefaultParagraphFont"/>
+    <w:link w:val="Subtitle"/>
+    <w:uiPriority w:val="11"/>
+    <w:rsid w:val="00077B56"/>
+    <w:rPr>
+      <w:caps/>
+      <w:spacing w:val="20"/>
+      <w:sz w:val="18"/>
+      <w:szCs w:val="18"/>
+    </w:rPr>
+  </w:style>
+  <w:style w:type="character" w:styleId="Strong">
+    <w:name w:val="Strong"/>
+    <w:uiPriority w:val="22"/>
+    <w:qFormat/>
+    <w:rsid w:val="00077B56"/>
+    <w:rPr>
+      <w:b/>
+      <w:bCs/>
+      <w:color w:val="943634" w:themeColor="accent2" w:themeShade="BF"/>
+      <w:spacing w:val="5"/>
+    </w:rPr>
+  </w:style>
+  <w:style w:type="character" w:styleId="Emphasis">
+    <w:name w:val="Emphasis"/>
+    <w:uiPriority w:val="20"/>
+    <w:qFormat/>
+    <w:rsid w:val="00077B56"/>
+    <w:rPr>
+      <w:caps/>
+      <w:spacing w:val="5"/>
+      <w:sz w:val="20"/>
+      <w:szCs w:val="20"/>
+    </w:rPr>
+  </w:style>
+  <w:style w:type="paragraph" w:styleId="NoSpacing">
+    <w:name w:val="No Spacing"/>
+    <w:basedOn w:val="Normal"/>
+    <w:link w:val="NoSpacingChar"/>
+    <w:uiPriority w:val="1"/>
+    <w:qFormat/>
+    <w:rsid w:val="00077B56"/>
+    <w:pPr>
+      <w:spacing w:after="0" w:line="240" w:lineRule="auto"/>
+    </w:pPr>
+  </w:style>
+  <w:style w:type="character" w:customStyle="1" w:styleId="NoSpacingChar">
+    <w:name w:val="No Spacing Char"/>
+    <w:basedOn w:val="DefaultParagraphFont"/>
+    <w:link w:val="NoSpacing"/>
+    <w:uiPriority w:val="1"/>
+    <w:rsid w:val="00077B56"/>
+  </w:style>
+  <w:style w:type="paragraph" w:styleId="ListParagraph">
+    <w:name w:val="List Paragraph"/>
+    <w:basedOn w:val="Normal"/>
+    <w:uiPriority w:val="34"/>
+    <w:qFormat/>
+    <w:rsid w:val="00077B56"/>
+    <w:pPr>
+      <w:ind w:left="720"/>
+      <w:contextualSpacing/>
+    </w:pPr>
+  </w:style>
+  <w:style w:type="paragraph" w:styleId="Quote">
+    <w:name w:val="Quote"/>
+    <w:basedOn w:val="Normal"/>
+    <w:next w:val="Normal"/>
+    <w:link w:val="QuoteChar"/>
+    <w:uiPriority w:val="29"/>
+    <w:qFormat/>
+    <w:rsid w:val="00077B56"/>
+    <w:rPr>
+      <w:i/>
+      <w:iCs/>
+    </w:rPr>
+  </w:style>
+  <w:style w:type="character" w:customStyle="1" w:styleId="QuoteChar">
+    <w:name w:val="Quote Char"/>
+    <w:basedOn w:val="DefaultParagraphFont"/>
+    <w:link w:val="Quote"/>
+    <w:uiPriority w:val="29"/>
+    <w:rsid w:val="00077B56"/>
+    <w:rPr>
+      <w:i/>
+      <w:iCs/>
+    </w:rPr>
+  </w:style>
+  <w:style w:type="paragraph" w:styleId="IntenseQuote">
+    <w:name w:val="Intense Quote"/>
+    <w:basedOn w:val="Normal"/>
+    <w:next w:val="Normal"/>
+    <w:link w:val="IntenseQuoteChar"/>
+    <w:uiPriority w:val="30"/>
+    <w:qFormat/>
+    <w:rsid w:val="00077B56"/>
+    <w:pPr>
+      <w:pBdr>
+        <w:top w:val="dotted" w:sz="2" w:space="10" w:color="632423" w:themeColor="accent2" w:themeShade="80"/>
+        <w:bottom w:val="dotted" w:sz="2" w:space="4" w:color="632423" w:themeColor="accent2" w:themeShade="80"/>
+      </w:pBdr>
+      <w:spacing w:before="160" w:line="300" w:lineRule="auto"/>
+      <w:ind w:left="1440" w:right="1440"/>
+    </w:pPr>
+    <w:rPr>
+      <w:caps/>
+      <w:color w:val="622423" w:themeColor="accent2" w:themeShade="7F"/>
+      <w:spacing w:val="5"/>
+      <w:sz w:val="20"/>
+      <w:szCs w:val="20"/>
+    </w:rPr>
+  </w:style>
+  <w:style w:type="character" w:customStyle="1" w:styleId="IntenseQuoteChar">
+    <w:name w:val="Intense Quote Char"/>
+    <w:basedOn w:val="DefaultParagraphFont"/>
+    <w:link w:val="IntenseQuote"/>
+    <w:uiPriority w:val="30"/>
+    <w:rsid w:val="00077B56"/>
+    <w:rPr>
+      <w:caps/>
+      <w:color w:val="622423" w:themeColor="accent2" w:themeShade="7F"/>
+      <w:spacing w:val="5"/>
+      <w:sz w:val="20"/>
+      <w:szCs w:val="20"/>
+    </w:rPr>
+  </w:style>
+  <w:style w:type="character" w:styleId="SubtleEmphasis">
+    <w:name w:val="Subtle Emphasis"/>
+    <w:uiPriority w:val="19"/>
+    <w:qFormat/>
+    <w:rsid w:val="00077B56"/>
+    <w:rPr>
+      <w:i/>
+      <w:iCs/>
+    </w:rPr>
+  </w:style>
+  <w:style w:type="character" w:styleId="IntenseEmphasis">
+    <w:name w:val="Intense Emphasis"/>
+    <w:uiPriority w:val="21"/>
+    <w:qFormat/>
+    <w:rsid w:val="00077B56"/>
+    <w:rPr>
+      <w:i/>
+      <w:iCs/>
+      <w:caps/>
+      <w:spacing w:val="10"/>
+      <w:sz w:val="20"/>
+      <w:szCs w:val="20"/>
+    </w:rPr>
+  </w:style>
+  <w:style w:type="character" w:styleId="SubtleReference">
+    <w:name w:val="Subtle Reference"/>
+    <w:basedOn w:val="DefaultParagraphFont"/>
+    <w:uiPriority w:val="31"/>
+    <w:qFormat/>
+    <w:rsid w:val="00077B56"/>
+    <w:rPr>
+      <w:rFonts w:asciiTheme="minorHAnsi" w:eastAsiaTheme="minorEastAsia" w:hAnsiTheme="minorHAnsi" w:cstheme="minorBidi"/>
+      <w:i/>
+      <w:iCs/>
+      <w:color w:val="622423" w:themeColor="accent2" w:themeShade="7F"/>
+    </w:rPr>
+  </w:style>
+  <w:style w:type="character" w:styleId="IntenseReference">
+    <w:name w:val="Intense Reference"/>
+    <w:uiPriority w:val="32"/>
+    <w:qFormat/>
+    <w:rsid w:val="00077B56"/>
+    <w:rPr>
+      <w:rFonts w:asciiTheme="minorHAnsi" w:eastAsiaTheme="minorEastAsia" w:hAnsiTheme="minorHAnsi" w:cstheme="minorBidi"/>
+      <w:b/>
+      <w:bCs/>
+      <w:i/>
+      <w:iCs/>
+      <w:color w:val="622423" w:themeColor="accent2" w:themeShade="7F"/>
+    </w:rPr>
+  </w:style>
+  <w:style w:type="character" w:styleId="BookTitle">
+    <w:name w:val="Book Title"/>
+    <w:uiPriority w:val="33"/>
+    <w:qFormat/>
+    <w:rsid w:val="00077B56"/>
+    <w:rPr>
+      <w:caps/>
+      <w:color w:val="622423" w:themeColor="accent2" w:themeShade="7F"/>
+      <w:spacing w:val="5"/>
+      <w:u w:color="622423" w:themeColor="accent2" w:themeShade="7F"/>
+    </w:rPr>
+  </w:style>
+  <w:style w:type="paragraph" w:styleId="TOCHeading">
+    <w:name w:val="TOC Heading"/>
+    <w:basedOn w:val="Heading1"/>
+    <w:next w:val="Normal"/>
+    <w:uiPriority w:val="39"/>
+    <w:semiHidden/>
+    <w:unhideWhenUsed/>
+    <w:qFormat/>
+    <w:rsid w:val="00077B56"/>
+    <w:pPr>
+      <w:outlineLvl w:val="9"/>
+    </w:pPr>
+    <w:rPr>
+      <w:lang w:bidi="en-US"/>
+    </w:rPr>
+  </w:style>
+  <w:style w:type="paragraph" w:customStyle="1" w:styleId="TODO">
+    <w:name w:val="TODO"/>
+    <w:basedOn w:val="Normal"/>
+    <w:link w:val="TODOChar"/>
+    <w:qFormat/>
+    <w:rsid w:val="00A62DDA"/>
+    <w:pPr>
+      <w:jc w:val="center"/>
+    </w:pPr>
+    <w:rPr>
+      <w:b/>
+      <w:i/>
+      <w:color w:val="00B050"/>
+    </w:rPr>
+  </w:style>
+  <w:style w:type="paragraph" w:styleId="FootnoteText">
+    <w:name w:val="footnote text"/>
+    <w:basedOn w:val="Normal"/>
+    <w:link w:val="FootnoteTextChar"/>
+    <w:uiPriority w:val="99"/>
+    <w:semiHidden/>
+    <w:unhideWhenUsed/>
+    <w:rsid w:val="003505ED"/>
+    <w:pPr>
+      <w:spacing w:after="0" w:line="240" w:lineRule="auto"/>
+    </w:pPr>
+    <w:rPr>
+      <w:sz w:val="20"/>
+      <w:szCs w:val="20"/>
+    </w:rPr>
+  </w:style>
+  <w:style w:type="character" w:customStyle="1" w:styleId="TODOChar">
+    <w:name w:val="TODO Char"/>
+    <w:basedOn w:val="DefaultParagraphFont"/>
+    <w:link w:val="TODO"/>
+    <w:rsid w:val="00A62DDA"/>
+    <w:rPr>
+      <w:b/>
+      <w:i/>
+      <w:color w:val="00B050"/>
+    </w:rPr>
+  </w:style>
+  <w:style w:type="character" w:customStyle="1" w:styleId="FootnoteTextChar">
+    <w:name w:val="Footnote Text Char"/>
+    <w:basedOn w:val="DefaultParagraphFont"/>
+    <w:link w:val="FootnoteText"/>
+    <w:uiPriority w:val="99"/>
+    <w:semiHidden/>
+    <w:rsid w:val="003505ED"/>
+    <w:rPr>
+      <w:sz w:val="20"/>
+      <w:szCs w:val="20"/>
+    </w:rPr>
+  </w:style>
+  <w:style w:type="character" w:styleId="FootnoteReference">
+    <w:name w:val="footnote reference"/>
+    <w:basedOn w:val="DefaultParagraphFont"/>
+    <w:uiPriority w:val="99"/>
+    <w:semiHidden/>
+    <w:unhideWhenUsed/>
+    <w:rsid w:val="003505ED"/>
+    <w:rPr>
+      <w:vertAlign w:val="superscript"/>
+    </w:rPr>
+  </w:style>
+  <w:style w:type="character" w:styleId="PlaceholderText">
+    <w:name w:val="Placeholder Text"/>
+    <w:basedOn w:val="DefaultParagraphFont"/>
+    <w:uiPriority w:val="99"/>
+    <w:semiHidden/>
+    <w:rsid w:val="003505ED"/>
+    <w:rPr>
+      <w:color w:val="808080"/>
+    </w:rPr>
+  </w:style>
+  <w:style w:type="paragraph" w:styleId="NormalWeb">
+    <w:name w:val="Normal (Web)"/>
+    <w:basedOn w:val="Normal"/>
+    <w:uiPriority w:val="99"/>
+    <w:semiHidden/>
+    <w:unhideWhenUsed/>
+    <w:rsid w:val="00E11A04"/>
+    <w:pPr>
+      <w:spacing w:before="100" w:beforeAutospacing="1" w:after="100" w:afterAutospacing="1" w:line="240" w:lineRule="auto"/>
+    </w:pPr>
+    <w:rPr>
+      <w:rFonts w:ascii="Times New Roman" w:eastAsiaTheme="minorEastAsia" w:hAnsi="Times New Roman" w:cs="Times New Roman"/>
+      <w:sz w:val="24"/>
+      <w:szCs w:val="24"/>
+    </w:rPr>
+  </w:style>
+</w:styles>
+</file>
+
+<file path=word/stylesWithEffects.xml><?xml version="1.0" encoding="utf-8"?>
+<w:styles xmlns:wpc="http://schemas.microsoft.com/office/word/2010/wordprocessingCanvas" xmlns:mc="http://schemas.openxmlformats.org/markup-compatibility/2006" xmlns:o="urn:schemas-microsoft-com:office:office" xmlns:r="http://schemas.openxmlformats.org/officeDocument/2006/relationships" xmlns:m="http://schemas.openxmlformats.org/officeDocument/2006/math" xmlns:v="urn:schemas-microsoft-com:vml" xmlns:wp14="http://schemas.microsoft.com/office/word/2010/wordprocessingDrawing" xmlns:wp="http://schemas.openxmlformats.org/drawingml/2006/wordprocessingDrawing" xmlns:w10="urn:schemas-microsoft-com:office:word" xmlns:w="http://schemas.openxmlformats.org/wordprocessingml/2006/main" xmlns:w14="http://schemas.microsoft.com/office/word/2010/wordml" xmlns:wpg="http://schemas.microsoft.com/office/word/2010/wordprocessingGroup" xmlns:wpi="http://schemas.microsoft.com/office/word/2010/wordprocessingInk" xmlns:wne="http://schemas.microsoft.com/office/word/2006/wordml" xmlns:wps="http://schemas.microsoft.com/office/word/2010/wordprocessingShape" mc:Ignorable="w14 wp14">
+  <w:docDefaults>
+    <w:rPrDefault>
+      <w:rPr>
+        <w:rFonts w:asciiTheme="majorHAnsi" w:eastAsiaTheme="majorEastAsia" w:hAnsiTheme="majorHAnsi" w:cstheme="majorBidi"/>
+        <w:sz w:val="22"/>
+        <w:szCs w:val="22"/>
+        <w:lang w:val="en-GB" w:eastAsia="en-GB" w:bidi="ar-SA"/>
+      </w:rPr>
+    </w:rPrDefault>
+    <w:pPrDefault>
+      <w:pPr>
+        <w:spacing w:after="200" w:line="252" w:lineRule="auto"/>
+      </w:pPr>
+    </w:pPrDefault>
+  </w:docDefaults>
+  <w:latentStyles w:defLockedState="0" w:defUIPriority="99" w:defSemiHidden="1" w:defUnhideWhenUsed="1" w:defQFormat="0" w:count="267">
+    <w:lsdException w:name="Normal" w:semiHidden="0" w:uiPriority="0" w:unhideWhenUsed="0" w:qFormat="1"/>
+    <w:lsdException w:name="heading 1" w:semiHidden="0" w:uiPriority="9" w:unhideWhenUsed="0" w:qFormat="1"/>
+    <w:lsdException w:name="heading 2" w:uiPriority="9" w:qFormat="1"/>
+    <w:lsdException w:name="heading 3" w:uiPriority="9" w:qFormat="1"/>
+    <w:lsdException w:name="heading 4" w:uiPriority="9" w:qFormat="1"/>
+    <w:lsdException w:name="heading 5" w:uiPriority="9" w:qFormat="1"/>
+    <w:lsdException w:name="heading 6" w:uiPriority="9" w:qFormat="1"/>
+    <w:lsdException w:name="heading 7" w:uiPriority="9" w:qFormat="1"/>
+    <w:lsdException w:name="heading 8" w:uiPriority="9" w:qFormat="1"/>
+    <w:lsdException w:name="heading 9" w:uiPriority="9" w:qFormat="1"/>
+    <w:lsdException w:name="toc 1" w:uiPriority="39"/>
+    <w:lsdException w:name="toc 2" w:uiPriority="39"/>
+    <w:lsdException w:name="toc 3" w:uiPriority="39"/>
+    <w:lsdException w:name="toc 4" w:uiPriority="39"/>
+    <w:lsdException w:name="toc 5" w:uiPriority="39"/>
+    <w:lsdException w:name="toc 6" w:uiPriority="39"/>
+    <w:lsdException w:name="toc 7" w:uiPriority="39"/>
+    <w:lsdException w:name="toc 8" w:uiPriority="39"/>
+    <w:lsdException w:name="toc 9" w:uiPriority="39"/>
+    <w:lsdException w:name="caption" w:uiPriority="35" w:qFormat="1"/>
+    <w:lsdException w:name="Title" w:semiHidden="0" w:uiPriority="10" w:unhideWhenUsed="0" w:qFormat="1"/>
+    <w:lsdException w:name="Default Paragraph Font" w:uiPriority="1"/>
+    <w:lsdException w:name="Subtitle" w:semiHidden="0" w:uiPriority="11" w:unhideWhenUsed="0" w:qFormat="1"/>
+    <w:lsdException w:name="Strong" w:semiHidden="0" w:uiPriority="22" w:unhideWhenUsed="0" w:qFormat="1"/>
+    <w:lsdException w:name="Emphasis" w:semiHidden="0" w:uiPriority="20" w:unhideWhenUsed="0" w:qFormat="1"/>
+    <w:lsdException w:name="Table Grid" w:semiHidden="0" w:uiPriority="59" w:unhideWhenUsed="0"/>
+    <w:lsdException w:name="Placeholder Text" w:unhideWhenUsed="0"/>
+    <w:lsdException w:name="No Spacing" w:semiHidden="0" w:uiPriority="1" w:unhideWhenUsed="0" w:qFormat="1"/>
+    <w:lsdException w:name="Light Shading" w:semiHidden="0" w:uiPriority="60" w:unhideWhenUsed="0"/>
+    <w:lsdException w:name="Light List" w:semiHidden="0" w:uiPriority="61" w:unhideWhenUsed="0"/>
+    <w:lsdException w:name="Light Grid" w:semiHidden="0" w:uiPriority="62" w:unhideWhenUsed="0"/>
+    <w:lsdException w:name="Medium Shading 1" w:semiHidden="0" w:uiPriority="63" w:unhideWhenUsed="0"/>
+    <w:lsdException w:name="Medium Shading 2" w:semiHidden="0" w:uiPriority="64" w:unhideWhenUsed="0"/>
+    <w:lsdException w:name="Medium List 1" w:semiHidden="0" w:uiPriority="65" w:unhideWhenUsed="0"/>
+    <w:lsdException w:name="Medium List 2" w:semiHidden="0" w:uiPriority="66" w:unhideWhenUsed="0"/>
+    <w:lsdException w:name="Medium Grid 1" w:semiHidden="0" w:uiPriority="67" w:unhideWhenUsed="0"/>
+    <w:lsdException w:name="Medium Grid 2" w:semiHidden="0" w:uiPriority="68" w:unhideWhenUsed="0"/>
+    <w:lsdException w:name="Medium Grid 3" w:semiHidden="0" w:uiPriority="69" w:unhideWhenUsed="0"/>
+    <w:lsdException w:name="Dark List" w:semiHidden="0" w:uiPriority="70" w:unhideWhenUsed="0"/>
+    <w:lsdException w:name="Colorful Shading" w:semiHidden="0" w:uiPriority="71" w:unhideWhenUsed="0"/>
+    <w:lsdException w:name="Colorful List" w:semiHidden="0" w:uiPriority="72" w:unhideWhenUsed="0"/>
+    <w:lsdException w:name="Colorful Grid" w:semiHidden="0" w:uiPriority="73" w:unhideWhenUsed="0"/>
+    <w:lsdException w:name="Light Shading Accent 1" w:semiHidden="0" w:uiPriority="60" w:unhideWhenUsed="0"/>
+    <w:lsdException w:name="Light List Accent 1" w:semiHidden="0" w:uiPriority="61" w:unhideWhenUsed="0"/>
+    <w:lsdException w:name="Light Grid Accent 1" w:semiHidden="0" w:uiPriority="62" w:unhideWhenUsed="0"/>
+    <w:lsdException w:name="Medium Shading 1 Accent 1" w:semiHidden="0" w:uiPriority="63" w:unhideWhenUsed="0"/>
+    <w:lsdException w:name="Medium Shading 2 Accent 1" w:semiHidden="0" w:uiPriority="64" w:unhideWhenUsed="0"/>
+    <w:lsdException w:name="Medium List 1 Accent 1" w:semiHidden="0" w:uiPriority="65" w:unhideWhenUsed="0"/>
+    <w:lsdException w:name="Revision" w:unhideWhenUsed="0"/>
+    <w:lsdException w:name="List Paragraph" w:semiHidden="0" w:uiPriority="34" w:unhideWhenUsed="0" w:qFormat="1"/>
+    <w:lsdException w:name="Quote" w:semiHidden="0" w:uiPriority="29" w:unhideWhenUsed="0" w:qFormat="1"/>
+    <w:lsdException w:name="Intense Quote" w:semiHidden="0" w:uiPriority="30" w:unhideWhenUsed="0" w:qFormat="1"/>
+    <w:lsdException w:name="Medium List 2 Accent 1" w:semiHidden="0" w:uiPriority="66" w:unhideWhenUsed="0"/>
+    <w:lsdException w:name="Medium Grid 1 Accent 1" w:semiHidden="0" w:uiPriority="67" w:unhideWhenUsed="0"/>
+    <w:lsdException w:name="Medium Grid 2 Accent 1" w:semiHidden="0" w:uiPriority="68" w:unhideWhenUsed="0"/>
+    <w:lsdException w:name="Medium Grid 3 Accent 1" w:semiHidden="0" w:uiPriority="69" w:unhideWhenUsed="0"/>
+    <w:lsdException w:name="Dark List Accent 1" w:semiHidden="0" w:uiPriority="70" w:unhideWhenUsed="0"/>
+    <w:lsdException w:name="Colorful Shading Accent 1" w:semiHidden="0" w:uiPriority="71" w:unhideWhenUsed="0"/>
+    <w:lsdException w:name="Colorful List Accent 1" w:semiHidden="0" w:uiPriority="72" w:unhideWhenUsed="0"/>
+    <w:lsdException w:name="Colorful Grid Accent 1" w:semiHidden="0" w:uiPriority="73" w:unhideWhenUsed="0"/>
+    <w:lsdException w:name="Light Shading Accent 2" w:semiHidden="0" w:uiPriority="60" w:unhideWhenUsed="0"/>
+    <w:lsdException w:name="Light List Accent 2" w:semiHidden="0" w:uiPriority="61" w:unhideWhenUsed="0"/>
+    <w:lsdException w:name="Light Grid Accent 2" w:semiHidden="0" w:uiPriority="62" w:unhideWhenUsed="0"/>
+    <w:lsdException w:name="Medium Shading 1 Accent 2" w:semiHidden="0" w:uiPriority="63" w:unhideWhenUsed="0"/>
+    <w:lsdException w:name="Medium Shading 2 Accent 2" w:semiHidden="0" w:uiPriority="64" w:unhideWhenUsed="0"/>
+    <w:lsdException w:name="Medium List 1 Accent 2" w:semiHidden="0" w:uiPriority="65" w:unhideWhenUsed="0"/>
+    <w:lsdException w:name="Medium List 2 Accent 2" w:semiHidden="0" w:uiPriority="66" w:unhideWhenUsed="0"/>
+    <w:lsdException w:name="Medium Grid 1 Accent 2" w:semiHidden="0" w:uiPriority="67" w:unhideWhenUsed="0"/>
+    <w:lsdException w:name="Medium Grid 2 Accent 2" w:semiHidden="0" w:uiPriority="68" w:unhideWhenUsed="0"/>
+    <w:lsdException w:name="Medium Grid 3 Accent 2" w:semiHidden="0" w:uiPriority="69" w:unhideWhenUsed="0"/>
+    <w:lsdException w:name="Dark List Accent 2" w:semiHidden="0" w:uiPriority="70" w:unhideWhenUsed="0"/>
+    <w:lsdException w:name="Colorful Shading Accent 2" w:semiHidden="0" w:uiPriority="71" w:unhideWhenUsed="0"/>
+    <w:lsdException w:name="Colorful List Accent 2" w:semiHidden="0" w:uiPriority="72" w:unhideWhenUsed="0"/>
+    <w:lsdException w:name="Colorful Grid Accent 2" w:semiHidden="0" w:uiPriority="73" w:unhideWhenUsed="0"/>
+    <w:lsdException w:name="Light Shading Accent 3" w:semiHidden="0" w:uiPriority="60" w:unhideWhenUsed="0"/>
+    <w:lsdException w:name="Light List Accent 3" w:semiHidden="0" w:uiPriority="61" w:unhideWhenUsed="0"/>
+    <w:lsdException w:name="Light Grid Accent 3" w:semiHidden="0" w:uiPriority="62" w:unhideWhenUsed="0"/>
+    <w:lsdException w:name="Medium Shading 1 Accent 3" w:semiHidden="0" w:uiPriority="63" w:unhideWhenUsed="0"/>
+    <w:lsdException w:name="Medium Shading 2 Accent 3" w:semiHidden="0" w:uiPriority="64" w:unhideWhenUsed="0"/>
+    <w:lsdException w:name="Medium List 1 Accent 3" w:semiHidden="0" w:uiPriority="65" w:unhideWhenUsed="0"/>
+    <w:lsdException w:name="Medium List 2 Accent 3" w:semiHidden="0" w:uiPriority="66" w:unhideWhenUsed="0"/>
+    <w:lsdException w:name="Medium Grid 1 Accent 3" w:semiHidden="0" w:uiPriority="67" w:unhideWhenUsed="0"/>
+    <w:lsdException w:name="Medium Grid 2 Accent 3" w:semiHidden="0" w:uiPriority="68" w:unhideWhenUsed="0"/>
+    <w:lsdException w:name="Medium Grid 3 Accent 3" w:semiHidden="0" w:uiPriority="69" w:unhideWhenUsed="0"/>
+    <w:lsdException w:name="Dark List Accent 3" w:semiHidden="0" w:uiPriority="70" w:unhideWhenUsed="0"/>
+    <w:lsdException w:name="Colorful Shading Accent 3" w:semiHidden="0" w:uiPriority="71" w:unhideWhenUsed="0"/>
+    <w:lsdException w:name="Colorful List Accent 3" w:semiHidden="0" w:uiPriority="72" w:unhideWhenUsed="0"/>
+    <w:lsdException w:name="Colorful Grid Accent 3" w:semiHidden="0" w:uiPriority="73" w:unhideWhenUsed="0"/>
+    <w:lsdException w:name="Light Shading Accent 4" w:semiHidden="0" w:uiPriority="60" w:unhideWhenUsed="0"/>
+    <w:lsdException w:name="Light List Accent 4" w:semiHidden="0" w:uiPriority="61" w:unhideWhenUsed="0"/>
+    <w:lsdException w:name="Light Grid Accent 4" w:semiHidden="0" w:uiPriority="62" w:unhideWhenUsed="0"/>
+    <w:lsdException w:name="Medium Shading 1 Accent 4" w:semiHidden="0" w:uiPriority="63" w:unhideWhenUsed="0"/>
+    <w:lsdException w:name="Medium Shading 2 Accent 4" w:semiHidden="0" w:uiPriority="64" w:unhideWhenUsed="0"/>
+    <w:lsdException w:name="Medium List 1 Accent 4" w:semiHidden="0" w:uiPriority="65" w:unhideWhenUsed="0"/>
+    <w:lsdException w:name="Medium List 2 Accent 4" w:semiHidden="0" w:uiPriority="66" w:unhideWhenUsed="0"/>
+    <w:lsdException w:name="Medium Grid 1 Accent 4" w:semiHidden="0" w:uiPriority="67" w:unhideWhenUsed="0"/>
+    <w:lsdException w:name="Medium Grid 2 Accent 4" w:semiHidden="0" w:uiPriority="68" w:unhideWhenUsed="0"/>
+    <w:lsdException w:name="Medium Grid 3 Accent 4" w:semiHidden="0" w:uiPriority="69" w:unhideWhenUsed="0"/>
+    <w:lsdException w:name="Dark List Accent 4" w:semiHidden="0" w:uiPriority="70" w:unhideWhenUsed="0"/>
+    <w:lsdException w:name="Colorful Shading Accent 4" w:semiHidden="0" w:uiPriority="71" w:unhideWhenUsed="0"/>
+    <w:lsdException w:name="Colorful List Accent 4" w:semiHidden="0" w:uiPriority="72" w:unhideWhenUsed="0"/>
+    <w:lsdException w:name="Colorful Grid Accent 4" w:semiHidden="0" w:uiPriority="73" w:unhideWhenUsed="0"/>
+    <w:lsdException w:name="Light Shading Accent 5" w:semiHidden="0" w:uiPriority="60" w:unhideWhenUsed="0"/>
+    <w:lsdException w:name="Light List Accent 5" w:semiHidden="0" w:uiPriority="61" w:unhideWhenUsed="0"/>
+    <w:lsdException w:name="Light Grid Accent 5" w:semiHidden="0" w:uiPriority="62" w:unhideWhenUsed="0"/>
+    <w:lsdException w:name="Medium Shading 1 Accent 5" w:semiHidden="0" w:uiPriority="63" w:unhideWhenUsed="0"/>
+    <w:lsdException w:name="Medium Shading 2 Accent 5" w:semiHidden="0" w:uiPriority="64" w:unhideWhenUsed="0"/>
+    <w:lsdException w:name="Medium List 1 Accent 5" w:semiHidden="0" w:uiPriority="65" w:unhideWhenUsed="0"/>
+    <w:lsdException w:name="Medium List 2 Accent 5" w:semiHidden="0" w:uiPriority="66" w:unhideWhenUsed="0"/>
+    <w:lsdException w:name="Medium Grid 1 Accent 5" w:semiHidden="0" w:uiPriority="67" w:unhideWhenUsed="0"/>
+    <w:lsdException w:name="Medium Grid 2 Accent 5" w:semiHidden="0" w:uiPriority="68" w:unhideWhenUsed="0"/>
+    <w:lsdException w:name="Medium Grid 3 Accent 5" w:semiHidden="0" w:uiPriority="69" w:unhideWhenUsed="0"/>
+    <w:lsdException w:name="Dark List Accent 5" w:semiHidden="0" w:uiPriority="70" w:unhideWhenUsed="0"/>
+    <w:lsdException w:name="Colorful Shading Accent 5" w:semiHidden="0" w:uiPriority="71" w:unhideWhenUsed="0"/>
+    <w:lsdException w:name="Colorful List Accent 5" w:semiHidden="0" w:uiPriority="72" w:unhideWhenUsed="0"/>
+    <w:lsdException w:name="Colorful Grid Accent 5" w:semiHidden="0" w:uiPriority="73" w:unhideWhenUsed="0"/>
+    <w:lsdException w:name="Light Shading Accent 6" w:semiHidden="0" w:uiPriority="60" w:unhideWhenUsed="0"/>
+    <w:lsdException w:name="Light List Accent 6" w:semiHidden="0" w:uiPriority="61" w:unhideWhenUsed="0"/>
+    <w:lsdException w:name="Light Grid Accent 6" w:semiHidden="0" w:uiPriority="62" w:unhideWhenUsed="0"/>
+    <w:lsdException w:name="Medium Shading 1 Accent 6" w:semiHidden="0" w:uiPriority="63" w:unhideWhenUsed="0"/>
+    <w:lsdException w:name="Medium Shading 2 Accent 6" w:semiHidden="0" w:uiPriority="64" w:unhideWhenUsed="0"/>
+    <w:lsdException w:name="Medium List 1 Accent 6" w:semiHidden="0" w:uiPriority="65" w:unhideWhenUsed="0"/>
+    <w:lsdException w:name="Medium List 2 Accent 6" w:semiHidden="0" w:uiPriority="66" w:unhideWhenUsed="0"/>
+    <w:lsdException w:name="Medium Grid 1 Accent 6" w:semiHidden="0" w:uiPriority="67" w:unhideWhenUsed="0"/>
+    <w:lsdException w:name="Medium Grid 2 Accent 6" w:semiHidden="0" w:uiPriority="68" w:unhideWhenUsed="0"/>
+    <w:lsdException w:name="Medium Grid 3 Accent 6" w:semiHidden="0" w:uiPriority="69" w:unhideWhenUsed="0"/>
+    <w:lsdException w:name="Dark List Accent 6" w:semiHidden="0" w:uiPriority="70" w:unhideWhenUsed="0"/>
+    <w:lsdException w:name="Colorful Shading Accent 6" w:semiHidden="0" w:uiPriority="71" w:unhideWhenUsed="0"/>
+    <w:lsdException w:name="Colorful List Accent 6" w:semiHidden="0" w:uiPriority="72" w:unhideWhenUsed="0"/>
+    <w:lsdException w:name="Colorful Grid Accent 6" w:semiHidden="0" w:uiPriority="73" w:unhideWhenUsed="0"/>
+    <w:lsdException w:name="Subtle Emphasis" w:semiHidden="0" w:uiPriority="19" w:unhideWhenUsed="0" w:qFormat="1"/>
+    <w:lsdException w:name="Intense Emphasis" w:semiHidden="0" w:uiPriority="21" w:unhideWhenUsed="0" w:qFormat="1"/>
+    <w:lsdException w:name="Subtle Reference" w:semiHidden="0" w:uiPriority="31" w:unhideWhenUsed="0" w:qFormat="1"/>
+    <w:lsdException w:name="Intense Reference" w:semiHidden="0" w:uiPriority="32" w:unhideWhenUsed="0" w:qFormat="1"/>
+    <w:lsdException w:name="Book Title" w:semiHidden="0" w:uiPriority="33" w:unhideWhenUsed="0" w:qFormat="1"/>
+    <w:lsdException w:name="Bibliography" w:uiPriority="37"/>
+    <w:lsdException w:name="TOC Heading" w:uiPriority="39" w:qFormat="1"/>
   </w:latentStyles>
   <w:style w:type="paragraph" w:default="1" w:styleId="Normal">
     <w:name w:val="Normal"/>
@@ -16742,7 +17480,7 @@
 </file>
 
 <file path=customXml/itemProps1.xml><?xml version="1.0" encoding="utf-8"?>
-<ds:datastoreItem xmlns:ds="http://schemas.openxmlformats.org/officeDocument/2006/customXml" ds:itemID="{340225DE-764C-4D7D-AF25-B33087AF3338}">
+<ds:datastoreItem xmlns:ds="http://schemas.openxmlformats.org/officeDocument/2006/customXml" ds:itemID="{22FD4C74-27F3-4303-8CEC-0F0CC91976A5}">
   <ds:schemaRefs>
     <ds:schemaRef ds:uri="http://schemas.openxmlformats.org/officeDocument/2006/bibliography"/>
   </ds:schemaRefs>

</xml_diff>

<commit_message>
Change wording in Argand diagram description in Analysis.
</commit_message>
<xml_diff>
--- a/docs/docx/Analysis_Sam_Hubbard.docx
+++ b/docs/docx/Analysis_Sam_Hubbard.docx
@@ -6,8 +6,6 @@
       <w:pPr>
         <w:pStyle w:val="Heading1"/>
       </w:pPr>
-      <w:bookmarkStart w:id="0" w:name="_GoBack"/>
-      <w:bookmarkEnd w:id="0"/>
       <w:r>
         <w:t>Analysis Section</w:t>
       </w:r>
@@ -1187,11 +1185,7 @@
         <w:t xml:space="preserve">constant. </w:t>
       </w:r>
       <w:r>
-        <w:t xml:space="preserve">Inequalities may be described by replacing </w:t>
-      </w:r>
-      <w:proofErr w:type="gramStart"/>
-      <w:r>
-        <w:t xml:space="preserve">the </w:t>
+        <w:t xml:space="preserve">Inequalities may be described by replacing the </w:t>
       </w:r>
       <m:oMath>
         <m:r>
@@ -1202,9 +1196,16 @@
         </m:r>
       </m:oMath>
       <w:r>
-        <w:t xml:space="preserve"> with</w:t>
-      </w:r>
-      <w:proofErr w:type="gramEnd"/>
+        <w:t xml:space="preserve"> wit</w:t>
+      </w:r>
+      <w:bookmarkStart w:id="0" w:name="_GoBack"/>
+      <w:bookmarkEnd w:id="0"/>
+      <w:r>
+        <w:t>h</w:t>
+      </w:r>
+      <w:r>
+        <w:t xml:space="preserve"> one of</w:t>
+      </w:r>
       <w:r>
         <w:t xml:space="preserve"> </w:t>
       </w:r>
@@ -17480,7 +17481,7 @@
 </file>
 
 <file path=customXml/itemProps1.xml><?xml version="1.0" encoding="utf-8"?>
-<ds:datastoreItem xmlns:ds="http://schemas.openxmlformats.org/officeDocument/2006/customXml" ds:itemID="{22FD4C74-27F3-4303-8CEC-0F0CC91976A5}">
+<ds:datastoreItem xmlns:ds="http://schemas.openxmlformats.org/officeDocument/2006/customXml" ds:itemID="{9A7234A8-892C-47BD-8B7D-C0C3A7BE2D4C}">
   <ds:schemaRefs>
     <ds:schemaRef ds:uri="http://schemas.openxmlformats.org/officeDocument/2006/bibliography"/>
   </ds:schemaRefs>

</xml_diff>